<commit_message>
thêm loadingBar, optimize code màn thay đổi mật khẩu, sửa thông tin sản phẩm trong cửa hàng update manifest update file giao việc
</commit_message>
<xml_diff>
--- a/Capstone Project/Project Deliverables/Draft/current_Status.docx
+++ b/Capstone Project/Project Deliverables/Draft/current_Status.docx
@@ -163,39 +163,12 @@
               <w:pStyle w:val="ListParagraph"/>
               <w:ind w:left="0"/>
               <w:rPr>
-                <w:color w:val="FFFFFF" w:themeColor="background1"/>
+                <w:color w:val="000000" w:themeColor="text1"/>
               </w:rPr>
             </w:pPr>
             <w:r>
               <w:rPr>
-                <w:color w:val="FFFFFF" w:themeColor="background1"/>
-              </w:rPr>
-              <w:t>C</w:t>
-            </w:r>
-            <w:r>
-              <w:rPr>
-                <w:color w:val="FFFFFF" w:themeColor="background1"/>
-              </w:rPr>
-              <w:t>ó</w:t>
-            </w:r>
-          </w:p>
-        </w:tc>
-        <w:tc>
-          <w:tcPr>
-            <w:tcW w:w="692" w:type="dxa"/>
-            <w:shd w:val="clear" w:color="auto" w:fill="FF0000"/>
-          </w:tcPr>
-          <w:p>
-            <w:pPr>
-              <w:pStyle w:val="ListParagraph"/>
-              <w:ind w:left="0"/>
-              <w:rPr>
-                <w:color w:val="FFFFFF" w:themeColor="background1"/>
-              </w:rPr>
-            </w:pPr>
-            <w:r>
-              <w:rPr>
-                <w:color w:val="FFFFFF" w:themeColor="background1"/>
+                <w:color w:val="000000" w:themeColor="text1"/>
               </w:rPr>
               <w:t>Có</w:t>
             </w:r>
@@ -203,7 +176,7 @@
         </w:tc>
         <w:tc>
           <w:tcPr>
-            <w:tcW w:w="1103" w:type="dxa"/>
+            <w:tcW w:w="692" w:type="dxa"/>
             <w:shd w:val="clear" w:color="auto" w:fill="FF0000"/>
           </w:tcPr>
           <w:p>
@@ -211,53 +184,12 @@
               <w:pStyle w:val="ListParagraph"/>
               <w:ind w:left="0"/>
               <w:rPr>
-                <w:color w:val="FFFFFF" w:themeColor="background1"/>
+                <w:color w:val="000000" w:themeColor="text1"/>
               </w:rPr>
             </w:pPr>
             <w:r>
               <w:rPr>
-                <w:color w:val="FFFFFF" w:themeColor="background1"/>
-              </w:rPr>
-              <w:t>C</w:t>
-            </w:r>
-            <w:r>
-              <w:rPr>
-                <w:color w:val="FFFFFF" w:themeColor="background1"/>
-              </w:rPr>
-              <w:t>ó</w:t>
-            </w:r>
-          </w:p>
-        </w:tc>
-        <w:tc>
-          <w:tcPr>
-            <w:tcW w:w="1039" w:type="dxa"/>
-          </w:tcPr>
-          <w:p>
-            <w:pPr>
-              <w:pStyle w:val="ListParagraph"/>
-              <w:ind w:left="0"/>
-            </w:pPr>
-            <w:r>
-              <w:t xml:space="preserve"> 0 cần</w:t>
-            </w:r>
-          </w:p>
-        </w:tc>
-        <w:tc>
-          <w:tcPr>
-            <w:tcW w:w="868" w:type="dxa"/>
-            <w:shd w:val="clear" w:color="auto" w:fill="FF0000"/>
-          </w:tcPr>
-          <w:p>
-            <w:pPr>
-              <w:pStyle w:val="ListParagraph"/>
-              <w:ind w:left="0"/>
-              <w:rPr>
-                <w:color w:val="FFFFFF" w:themeColor="background1"/>
-              </w:rPr>
-            </w:pPr>
-            <w:r>
-              <w:rPr>
-                <w:color w:val="FFFFFF" w:themeColor="background1"/>
+                <w:color w:val="000000" w:themeColor="text1"/>
               </w:rPr>
               <w:t>Có</w:t>
             </w:r>
@@ -265,7 +197,7 @@
         </w:tc>
         <w:tc>
           <w:tcPr>
-            <w:tcW w:w="921" w:type="dxa"/>
+            <w:tcW w:w="1103" w:type="dxa"/>
             <w:shd w:val="clear" w:color="auto" w:fill="FF0000"/>
           </w:tcPr>
           <w:p>
@@ -273,12 +205,12 @@
               <w:pStyle w:val="ListParagraph"/>
               <w:ind w:left="0"/>
               <w:rPr>
-                <w:color w:val="FFFFFF" w:themeColor="background1"/>
+                <w:color w:val="000000" w:themeColor="text1"/>
               </w:rPr>
             </w:pPr>
             <w:r>
               <w:rPr>
-                <w:color w:val="FFFFFF" w:themeColor="background1"/>
+                <w:color w:val="000000" w:themeColor="text1"/>
               </w:rPr>
               <w:t>Có</w:t>
             </w:r>
@@ -286,6 +218,68 @@
         </w:tc>
         <w:tc>
           <w:tcPr>
+            <w:tcW w:w="1039" w:type="dxa"/>
+          </w:tcPr>
+          <w:p>
+            <w:pPr>
+              <w:pStyle w:val="ListParagraph"/>
+              <w:ind w:left="0"/>
+              <w:rPr>
+                <w:color w:val="000000" w:themeColor="text1"/>
+              </w:rPr>
+            </w:pPr>
+            <w:r>
+              <w:rPr>
+                <w:color w:val="000000" w:themeColor="text1"/>
+              </w:rPr>
+              <w:t xml:space="preserve"> 0 cần</w:t>
+            </w:r>
+          </w:p>
+        </w:tc>
+        <w:tc>
+          <w:tcPr>
+            <w:tcW w:w="868" w:type="dxa"/>
+            <w:shd w:val="clear" w:color="auto" w:fill="FF0000"/>
+          </w:tcPr>
+          <w:p>
+            <w:pPr>
+              <w:pStyle w:val="ListParagraph"/>
+              <w:ind w:left="0"/>
+              <w:rPr>
+                <w:color w:val="000000" w:themeColor="text1"/>
+              </w:rPr>
+            </w:pPr>
+            <w:r>
+              <w:rPr>
+                <w:color w:val="000000" w:themeColor="text1"/>
+              </w:rPr>
+              <w:t>Có</w:t>
+            </w:r>
+          </w:p>
+        </w:tc>
+        <w:tc>
+          <w:tcPr>
+            <w:tcW w:w="921" w:type="dxa"/>
+            <w:shd w:val="clear" w:color="auto" w:fill="FF0000"/>
+          </w:tcPr>
+          <w:p>
+            <w:pPr>
+              <w:pStyle w:val="ListParagraph"/>
+              <w:ind w:left="0"/>
+              <w:rPr>
+                <w:color w:val="000000" w:themeColor="text1"/>
+              </w:rPr>
+            </w:pPr>
+            <w:r>
+              <w:rPr>
+                <w:color w:val="000000" w:themeColor="text1"/>
+              </w:rPr>
+              <w:t>Có</w:t>
+            </w:r>
+          </w:p>
+        </w:tc>
+        <w:tc>
+          <w:tcPr>
             <w:tcW w:w="889" w:type="dxa"/>
             <w:shd w:val="clear" w:color="auto" w:fill="FF0000"/>
           </w:tcPr>
@@ -294,20 +288,14 @@
               <w:pStyle w:val="ListParagraph"/>
               <w:ind w:left="0"/>
               <w:rPr>
-                <w:color w:val="FFFFFF" w:themeColor="background1"/>
+                <w:color w:val="000000" w:themeColor="text1"/>
               </w:rPr>
             </w:pPr>
             <w:r>
               <w:rPr>
-                <w:color w:val="FFFFFF" w:themeColor="background1"/>
+                <w:color w:val="000000" w:themeColor="text1"/>
               </w:rPr>
-              <w:t>C</w:t>
-            </w:r>
-            <w:r>
-              <w:rPr>
-                <w:color w:val="FFFFFF" w:themeColor="background1"/>
-              </w:rPr>
-              <w:t>ó</w:t>
+              <w:t>Có</w:t>
             </w:r>
           </w:p>
         </w:tc>
@@ -316,14 +304,637 @@
         <w:tc>
           <w:tcPr>
             <w:tcW w:w="2202" w:type="dxa"/>
-          </w:tcPr>
-          <w:p>
-            <w:pPr>
-              <w:pStyle w:val="ListParagraph"/>
-              <w:ind w:left="0"/>
-            </w:pPr>
-            <w:r>
+            <w:shd w:val="clear" w:color="auto" w:fill="FF0000"/>
+          </w:tcPr>
+          <w:p>
+            <w:pPr>
+              <w:pStyle w:val="ListParagraph"/>
+              <w:ind w:left="0"/>
+              <w:rPr>
+                <w:color w:val="000000" w:themeColor="text1"/>
+              </w:rPr>
+            </w:pPr>
+            <w:r>
+              <w:rPr>
+                <w:color w:val="000000" w:themeColor="text1"/>
+              </w:rPr>
               <w:t>Brand</w:t>
+            </w:r>
+          </w:p>
+        </w:tc>
+        <w:tc>
+          <w:tcPr>
+            <w:tcW w:w="916" w:type="dxa"/>
+            <w:shd w:val="clear" w:color="auto" w:fill="FF0000"/>
+          </w:tcPr>
+          <w:p>
+            <w:pPr>
+              <w:pStyle w:val="ListParagraph"/>
+              <w:ind w:left="0"/>
+              <w:rPr>
+                <w:color w:val="000000" w:themeColor="text1"/>
+              </w:rPr>
+            </w:pPr>
+            <w:r>
+              <w:rPr>
+                <w:color w:val="000000" w:themeColor="text1"/>
+              </w:rPr>
+              <w:t>Có</w:t>
+            </w:r>
+          </w:p>
+        </w:tc>
+        <w:tc>
+          <w:tcPr>
+            <w:tcW w:w="692" w:type="dxa"/>
+            <w:shd w:val="clear" w:color="auto" w:fill="FF0000"/>
+          </w:tcPr>
+          <w:p>
+            <w:pPr>
+              <w:pStyle w:val="ListParagraph"/>
+              <w:ind w:left="0"/>
+            </w:pPr>
+            <w:r>
+              <w:t>Có</w:t>
+            </w:r>
+          </w:p>
+        </w:tc>
+        <w:tc>
+          <w:tcPr>
+            <w:tcW w:w="1103" w:type="dxa"/>
+            <w:shd w:val="clear" w:color="auto" w:fill="92D050"/>
+          </w:tcPr>
+          <w:p>
+            <w:pPr>
+              <w:pStyle w:val="ListParagraph"/>
+              <w:ind w:left="0"/>
+            </w:pPr>
+            <w:r>
+              <w:t>Chưa</w:t>
+            </w:r>
+          </w:p>
+        </w:tc>
+        <w:tc>
+          <w:tcPr>
+            <w:tcW w:w="1039" w:type="dxa"/>
+            <w:shd w:val="clear" w:color="auto" w:fill="92D050"/>
+          </w:tcPr>
+          <w:p>
+            <w:pPr>
+              <w:pStyle w:val="ListParagraph"/>
+              <w:ind w:left="0"/>
+            </w:pPr>
+            <w:r>
+              <w:t>0 cần</w:t>
+            </w:r>
+          </w:p>
+        </w:tc>
+        <w:tc>
+          <w:tcPr>
+            <w:tcW w:w="868" w:type="dxa"/>
+            <w:shd w:val="clear" w:color="auto" w:fill="92D050"/>
+          </w:tcPr>
+          <w:p>
+            <w:pPr>
+              <w:pStyle w:val="ListParagraph"/>
+              <w:ind w:left="0"/>
+            </w:pPr>
+            <w:r>
+              <w:t>0 cần</w:t>
+            </w:r>
+          </w:p>
+        </w:tc>
+        <w:tc>
+          <w:tcPr>
+            <w:tcW w:w="921" w:type="dxa"/>
+            <w:shd w:val="clear" w:color="auto" w:fill="FF0000"/>
+          </w:tcPr>
+          <w:p>
+            <w:pPr>
+              <w:pStyle w:val="ListParagraph"/>
+              <w:ind w:left="0"/>
+            </w:pPr>
+            <w:r>
+              <w:t>Có</w:t>
+            </w:r>
+          </w:p>
+        </w:tc>
+        <w:tc>
+          <w:tcPr>
+            <w:tcW w:w="889" w:type="dxa"/>
+            <w:shd w:val="clear" w:color="auto" w:fill="FF0000"/>
+          </w:tcPr>
+          <w:p>
+            <w:pPr>
+              <w:pStyle w:val="ListParagraph"/>
+              <w:ind w:left="0"/>
+            </w:pPr>
+            <w:r>
+              <w:t>Có</w:t>
+            </w:r>
+          </w:p>
+        </w:tc>
+      </w:tr>
+      <w:tr>
+        <w:tc>
+          <w:tcPr>
+            <w:tcW w:w="2202" w:type="dxa"/>
+          </w:tcPr>
+          <w:p>
+            <w:pPr>
+              <w:pStyle w:val="ListParagraph"/>
+              <w:ind w:left="0"/>
+            </w:pPr>
+            <w:r>
+              <w:t>Cart</w:t>
+            </w:r>
+          </w:p>
+        </w:tc>
+        <w:tc>
+          <w:tcPr>
+            <w:tcW w:w="916" w:type="dxa"/>
+            <w:shd w:val="clear" w:color="auto" w:fill="FF0000"/>
+          </w:tcPr>
+          <w:p>
+            <w:pPr>
+              <w:pStyle w:val="ListParagraph"/>
+              <w:ind w:left="0"/>
+            </w:pPr>
+            <w:r>
+              <w:t>Có</w:t>
+            </w:r>
+          </w:p>
+        </w:tc>
+        <w:tc>
+          <w:tcPr>
+            <w:tcW w:w="692" w:type="dxa"/>
+            <w:shd w:val="clear" w:color="auto" w:fill="92D050"/>
+          </w:tcPr>
+          <w:p>
+            <w:pPr>
+              <w:pStyle w:val="ListParagraph"/>
+              <w:ind w:left="0"/>
+            </w:pPr>
+            <w:r>
+              <w:t>Chưa</w:t>
+            </w:r>
+          </w:p>
+        </w:tc>
+        <w:tc>
+          <w:tcPr>
+            <w:tcW w:w="1103" w:type="dxa"/>
+            <w:shd w:val="clear" w:color="auto" w:fill="92D050"/>
+          </w:tcPr>
+          <w:p>
+            <w:pPr>
+              <w:pStyle w:val="ListParagraph"/>
+              <w:ind w:left="0"/>
+            </w:pPr>
+            <w:r>
+              <w:t>Chưa</w:t>
+            </w:r>
+          </w:p>
+        </w:tc>
+        <w:tc>
+          <w:tcPr>
+            <w:tcW w:w="1039" w:type="dxa"/>
+            <w:shd w:val="clear" w:color="auto" w:fill="92D050"/>
+          </w:tcPr>
+          <w:p>
+            <w:pPr>
+              <w:pStyle w:val="ListParagraph"/>
+              <w:ind w:left="0"/>
+            </w:pPr>
+            <w:r>
+              <w:t>0 cần</w:t>
+            </w:r>
+          </w:p>
+        </w:tc>
+        <w:tc>
+          <w:tcPr>
+            <w:tcW w:w="868" w:type="dxa"/>
+            <w:shd w:val="clear" w:color="auto" w:fill="92D050"/>
+          </w:tcPr>
+          <w:p>
+            <w:pPr>
+              <w:pStyle w:val="ListParagraph"/>
+              <w:ind w:left="0"/>
+            </w:pPr>
+            <w:r>
+              <w:t>0 cần</w:t>
+            </w:r>
+          </w:p>
+        </w:tc>
+        <w:tc>
+          <w:tcPr>
+            <w:tcW w:w="921" w:type="dxa"/>
+            <w:shd w:val="clear" w:color="auto" w:fill="FF0000"/>
+          </w:tcPr>
+          <w:p>
+            <w:pPr>
+              <w:pStyle w:val="ListParagraph"/>
+              <w:ind w:left="0"/>
+            </w:pPr>
+            <w:r>
+              <w:t>Có</w:t>
+            </w:r>
+          </w:p>
+        </w:tc>
+        <w:tc>
+          <w:tcPr>
+            <w:tcW w:w="889" w:type="dxa"/>
+            <w:shd w:val="clear" w:color="auto" w:fill="FF0000"/>
+          </w:tcPr>
+          <w:p>
+            <w:pPr>
+              <w:pStyle w:val="ListParagraph"/>
+              <w:ind w:left="0"/>
+            </w:pPr>
+            <w:r>
+              <w:t>Có</w:t>
+            </w:r>
+          </w:p>
+        </w:tc>
+      </w:tr>
+      <w:tr>
+        <w:tc>
+          <w:tcPr>
+            <w:tcW w:w="2202" w:type="dxa"/>
+          </w:tcPr>
+          <w:p>
+            <w:pPr>
+              <w:pStyle w:val="ListParagraph"/>
+              <w:ind w:left="0"/>
+            </w:pPr>
+            <w:r>
+              <w:t>Category</w:t>
+            </w:r>
+          </w:p>
+        </w:tc>
+        <w:tc>
+          <w:tcPr>
+            <w:tcW w:w="916" w:type="dxa"/>
+            <w:shd w:val="clear" w:color="auto" w:fill="FF0000"/>
+          </w:tcPr>
+          <w:p>
+            <w:pPr>
+              <w:pStyle w:val="ListParagraph"/>
+              <w:ind w:left="0"/>
+            </w:pPr>
+            <w:r>
+              <w:t>Có</w:t>
+            </w:r>
+          </w:p>
+        </w:tc>
+        <w:tc>
+          <w:tcPr>
+            <w:tcW w:w="692" w:type="dxa"/>
+            <w:shd w:val="clear" w:color="auto" w:fill="FF0000"/>
+          </w:tcPr>
+          <w:p>
+            <w:pPr>
+              <w:pStyle w:val="ListParagraph"/>
+              <w:ind w:left="0"/>
+            </w:pPr>
+            <w:r>
+              <w:t>Có</w:t>
+            </w:r>
+          </w:p>
+        </w:tc>
+        <w:tc>
+          <w:tcPr>
+            <w:tcW w:w="1103" w:type="dxa"/>
+            <w:shd w:val="clear" w:color="auto" w:fill="92D050"/>
+          </w:tcPr>
+          <w:p>
+            <w:pPr>
+              <w:pStyle w:val="ListParagraph"/>
+              <w:ind w:left="0"/>
+            </w:pPr>
+            <w:r>
+              <w:t>Chưa</w:t>
+            </w:r>
+          </w:p>
+        </w:tc>
+        <w:tc>
+          <w:tcPr>
+            <w:tcW w:w="1039" w:type="dxa"/>
+            <w:shd w:val="clear" w:color="auto" w:fill="92D050"/>
+          </w:tcPr>
+          <w:p>
+            <w:pPr>
+              <w:pStyle w:val="ListParagraph"/>
+              <w:ind w:left="0"/>
+            </w:pPr>
+            <w:r>
+              <w:t>0 cần</w:t>
+            </w:r>
+          </w:p>
+        </w:tc>
+        <w:tc>
+          <w:tcPr>
+            <w:tcW w:w="868" w:type="dxa"/>
+            <w:shd w:val="clear" w:color="auto" w:fill="92D050"/>
+          </w:tcPr>
+          <w:p>
+            <w:pPr>
+              <w:pStyle w:val="ListParagraph"/>
+              <w:ind w:left="0"/>
+            </w:pPr>
+            <w:r>
+              <w:t>0 cần</w:t>
+            </w:r>
+          </w:p>
+        </w:tc>
+        <w:tc>
+          <w:tcPr>
+            <w:tcW w:w="921" w:type="dxa"/>
+            <w:shd w:val="clear" w:color="auto" w:fill="FF0000"/>
+          </w:tcPr>
+          <w:p>
+            <w:pPr>
+              <w:pStyle w:val="ListParagraph"/>
+              <w:ind w:left="0"/>
+            </w:pPr>
+            <w:r>
+              <w:t>Có</w:t>
+            </w:r>
+          </w:p>
+        </w:tc>
+        <w:tc>
+          <w:tcPr>
+            <w:tcW w:w="889" w:type="dxa"/>
+            <w:shd w:val="clear" w:color="auto" w:fill="FF0000"/>
+          </w:tcPr>
+          <w:p>
+            <w:pPr>
+              <w:pStyle w:val="ListParagraph"/>
+              <w:ind w:left="0"/>
+            </w:pPr>
+            <w:r>
+              <w:t>Có</w:t>
+            </w:r>
+          </w:p>
+        </w:tc>
+      </w:tr>
+      <w:tr>
+        <w:tc>
+          <w:tcPr>
+            <w:tcW w:w="2202" w:type="dxa"/>
+            <w:shd w:val="clear" w:color="auto" w:fill="FFFFFF" w:themeFill="background1"/>
+          </w:tcPr>
+          <w:p>
+            <w:pPr>
+              <w:pStyle w:val="ListParagraph"/>
+              <w:ind w:left="0"/>
+            </w:pPr>
+            <w:r>
+              <w:t>Change Password</w:t>
+            </w:r>
+          </w:p>
+        </w:tc>
+        <w:tc>
+          <w:tcPr>
+            <w:tcW w:w="916" w:type="dxa"/>
+            <w:shd w:val="clear" w:color="auto" w:fill="FF0000"/>
+          </w:tcPr>
+          <w:p>
+            <w:pPr>
+              <w:pStyle w:val="ListParagraph"/>
+              <w:ind w:left="0"/>
+            </w:pPr>
+            <w:r>
+              <w:t>Có</w:t>
+            </w:r>
+          </w:p>
+        </w:tc>
+        <w:tc>
+          <w:tcPr>
+            <w:tcW w:w="692" w:type="dxa"/>
+            <w:shd w:val="clear" w:color="auto" w:fill="92D050"/>
+          </w:tcPr>
+          <w:p>
+            <w:pPr>
+              <w:pStyle w:val="ListParagraph"/>
+              <w:ind w:left="0"/>
+            </w:pPr>
+            <w:r>
+              <w:t>Chưa</w:t>
+            </w:r>
+          </w:p>
+        </w:tc>
+        <w:tc>
+          <w:tcPr>
+            <w:tcW w:w="1103" w:type="dxa"/>
+            <w:shd w:val="clear" w:color="auto" w:fill="92D050"/>
+          </w:tcPr>
+          <w:p>
+            <w:pPr>
+              <w:pStyle w:val="ListParagraph"/>
+              <w:ind w:left="0"/>
+            </w:pPr>
+            <w:r>
+              <w:t>Chưa</w:t>
+            </w:r>
+          </w:p>
+        </w:tc>
+        <w:tc>
+          <w:tcPr>
+            <w:tcW w:w="1039" w:type="dxa"/>
+            <w:shd w:val="clear" w:color="auto" w:fill="92D050"/>
+          </w:tcPr>
+          <w:p>
+            <w:pPr>
+              <w:pStyle w:val="ListParagraph"/>
+              <w:ind w:left="0"/>
+            </w:pPr>
+            <w:r>
+              <w:t>0 cần</w:t>
+            </w:r>
+          </w:p>
+        </w:tc>
+        <w:tc>
+          <w:tcPr>
+            <w:tcW w:w="868" w:type="dxa"/>
+            <w:shd w:val="clear" w:color="auto" w:fill="92D050"/>
+          </w:tcPr>
+          <w:p>
+            <w:pPr>
+              <w:pStyle w:val="ListParagraph"/>
+              <w:ind w:left="0"/>
+            </w:pPr>
+            <w:r>
+              <w:t>0 cần</w:t>
+            </w:r>
+          </w:p>
+        </w:tc>
+        <w:tc>
+          <w:tcPr>
+            <w:tcW w:w="921" w:type="dxa"/>
+            <w:shd w:val="clear" w:color="auto" w:fill="FF0000"/>
+          </w:tcPr>
+          <w:p>
+            <w:pPr>
+              <w:pStyle w:val="ListParagraph"/>
+              <w:ind w:left="0"/>
+            </w:pPr>
+            <w:r>
+              <w:t>Có</w:t>
+            </w:r>
+          </w:p>
+        </w:tc>
+        <w:tc>
+          <w:tcPr>
+            <w:tcW w:w="889" w:type="dxa"/>
+            <w:shd w:val="clear" w:color="auto" w:fill="FF0000"/>
+          </w:tcPr>
+          <w:p>
+            <w:pPr>
+              <w:pStyle w:val="ListParagraph"/>
+              <w:ind w:left="0"/>
+            </w:pPr>
+            <w:r>
+              <w:t>Có</w:t>
+            </w:r>
+          </w:p>
+        </w:tc>
+      </w:tr>
+      <w:tr>
+        <w:tc>
+          <w:tcPr>
+            <w:tcW w:w="2202" w:type="dxa"/>
+            <w:shd w:val="clear" w:color="auto" w:fill="FFFFFF" w:themeFill="background1"/>
+          </w:tcPr>
+          <w:p>
+            <w:pPr>
+              <w:pStyle w:val="ListParagraph"/>
+              <w:ind w:left="0"/>
+            </w:pPr>
+            <w:r>
+              <w:t>EditProductInStore</w:t>
+            </w:r>
+          </w:p>
+        </w:tc>
+        <w:tc>
+          <w:tcPr>
+            <w:tcW w:w="916" w:type="dxa"/>
+            <w:shd w:val="clear" w:color="auto" w:fill="FF0000"/>
+          </w:tcPr>
+          <w:p>
+            <w:pPr>
+              <w:pStyle w:val="ListParagraph"/>
+              <w:ind w:left="0"/>
+            </w:pPr>
+            <w:r>
+              <w:t>Có</w:t>
+            </w:r>
+            <w:bookmarkStart w:id="0" w:name="_GoBack"/>
+            <w:bookmarkEnd w:id="0"/>
+          </w:p>
+        </w:tc>
+        <w:tc>
+          <w:tcPr>
+            <w:tcW w:w="692" w:type="dxa"/>
+            <w:shd w:val="clear" w:color="auto" w:fill="92D050"/>
+          </w:tcPr>
+          <w:p>
+            <w:pPr>
+              <w:pStyle w:val="ListParagraph"/>
+              <w:ind w:left="0"/>
+            </w:pPr>
+            <w:r>
+              <w:t>Chưa</w:t>
+            </w:r>
+          </w:p>
+        </w:tc>
+        <w:tc>
+          <w:tcPr>
+            <w:tcW w:w="1103" w:type="dxa"/>
+            <w:shd w:val="clear" w:color="auto" w:fill="92D050"/>
+          </w:tcPr>
+          <w:p>
+            <w:pPr>
+              <w:pStyle w:val="ListParagraph"/>
+              <w:ind w:left="0"/>
+            </w:pPr>
+            <w:r>
+              <w:t>Chưa</w:t>
+            </w:r>
+          </w:p>
+        </w:tc>
+        <w:tc>
+          <w:tcPr>
+            <w:tcW w:w="1039" w:type="dxa"/>
+            <w:shd w:val="clear" w:color="auto" w:fill="92D050"/>
+          </w:tcPr>
+          <w:p>
+            <w:pPr>
+              <w:pStyle w:val="ListParagraph"/>
+              <w:ind w:left="0"/>
+            </w:pPr>
+            <w:r>
+              <w:t>0 cần</w:t>
+            </w:r>
+          </w:p>
+        </w:tc>
+        <w:tc>
+          <w:tcPr>
+            <w:tcW w:w="868" w:type="dxa"/>
+            <w:shd w:val="clear" w:color="auto" w:fill="92D050"/>
+          </w:tcPr>
+          <w:p>
+            <w:pPr>
+              <w:pStyle w:val="ListParagraph"/>
+              <w:ind w:left="0"/>
+            </w:pPr>
+            <w:r>
+              <w:t>0 cần</w:t>
+            </w:r>
+          </w:p>
+        </w:tc>
+        <w:tc>
+          <w:tcPr>
+            <w:tcW w:w="921" w:type="dxa"/>
+            <w:shd w:val="clear" w:color="auto" w:fill="FF0000"/>
+          </w:tcPr>
+          <w:p>
+            <w:pPr>
+              <w:pStyle w:val="ListParagraph"/>
+              <w:ind w:left="0"/>
+            </w:pPr>
+            <w:r>
+              <w:t>Có</w:t>
+            </w:r>
+          </w:p>
+        </w:tc>
+        <w:tc>
+          <w:tcPr>
+            <w:tcW w:w="889" w:type="dxa"/>
+            <w:shd w:val="clear" w:color="auto" w:fill="FF0000"/>
+          </w:tcPr>
+          <w:p>
+            <w:pPr>
+              <w:pStyle w:val="ListParagraph"/>
+              <w:ind w:left="0"/>
+            </w:pPr>
+            <w:r>
+              <w:t>Có</w:t>
+            </w:r>
+          </w:p>
+        </w:tc>
+      </w:tr>
+      <w:tr>
+        <w:tc>
+          <w:tcPr>
+            <w:tcW w:w="2202" w:type="dxa"/>
+            <w:shd w:val="clear" w:color="auto" w:fill="FFFFFF" w:themeFill="background1"/>
+          </w:tcPr>
+          <w:p>
+            <w:pPr>
+              <w:pStyle w:val="ListParagraph"/>
+              <w:ind w:left="0"/>
+            </w:pPr>
+            <w:r>
+              <w:t>EditStoreInformation</w:t>
             </w:r>
           </w:p>
         </w:tc>
@@ -345,15 +956,15 @@
         <w:tc>
           <w:tcPr>
             <w:tcW w:w="692" w:type="dxa"/>
-            <w:shd w:val="clear" w:color="auto" w:fill="FF0000"/>
-          </w:tcPr>
-          <w:p>
-            <w:pPr>
-              <w:pStyle w:val="ListParagraph"/>
-              <w:ind w:left="0"/>
-            </w:pPr>
-            <w:r>
-              <w:t>Có</w:t>
+            <w:shd w:val="clear" w:color="auto" w:fill="92D050"/>
+          </w:tcPr>
+          <w:p>
+            <w:pPr>
+              <w:pStyle w:val="ListParagraph"/>
+              <w:ind w:left="0"/>
+            </w:pPr>
+            <w:r>
+              <w:t>Chưa</w:t>
             </w:r>
           </w:p>
         </w:tc>
@@ -444,7 +1055,563 @@
               <w:ind w:left="0"/>
             </w:pPr>
             <w:r>
-              <w:t>Cart</w:t>
+              <w:t>EdituserInformation</w:t>
+            </w:r>
+          </w:p>
+        </w:tc>
+        <w:tc>
+          <w:tcPr>
+            <w:tcW w:w="916" w:type="dxa"/>
+          </w:tcPr>
+          <w:p>
+            <w:pPr>
+              <w:pStyle w:val="ListParagraph"/>
+              <w:ind w:left="0"/>
+            </w:pPr>
+            <w:r>
+              <w:t>Chưa</w:t>
+            </w:r>
+          </w:p>
+        </w:tc>
+        <w:tc>
+          <w:tcPr>
+            <w:tcW w:w="692" w:type="dxa"/>
+          </w:tcPr>
+          <w:p>
+            <w:pPr>
+              <w:pStyle w:val="ListParagraph"/>
+              <w:ind w:left="0"/>
+            </w:pPr>
+            <w:r>
+              <w:t>Chưa</w:t>
+            </w:r>
+          </w:p>
+        </w:tc>
+        <w:tc>
+          <w:tcPr>
+            <w:tcW w:w="1103" w:type="dxa"/>
+          </w:tcPr>
+          <w:p>
+            <w:pPr>
+              <w:pStyle w:val="ListParagraph"/>
+              <w:ind w:left="0"/>
+            </w:pPr>
+            <w:r>
+              <w:t>Chưa</w:t>
+            </w:r>
+          </w:p>
+        </w:tc>
+        <w:tc>
+          <w:tcPr>
+            <w:tcW w:w="1039" w:type="dxa"/>
+          </w:tcPr>
+          <w:p>
+            <w:pPr>
+              <w:pStyle w:val="ListParagraph"/>
+              <w:ind w:left="0"/>
+            </w:pPr>
+            <w:r>
+              <w:t>0 cần</w:t>
+            </w:r>
+          </w:p>
+        </w:tc>
+        <w:tc>
+          <w:tcPr>
+            <w:tcW w:w="868" w:type="dxa"/>
+          </w:tcPr>
+          <w:p>
+            <w:pPr>
+              <w:pStyle w:val="ListParagraph"/>
+              <w:ind w:left="0"/>
+            </w:pPr>
+            <w:r>
+              <w:t>0 cần</w:t>
+            </w:r>
+          </w:p>
+        </w:tc>
+        <w:tc>
+          <w:tcPr>
+            <w:tcW w:w="921" w:type="dxa"/>
+          </w:tcPr>
+          <w:p>
+            <w:pPr>
+              <w:pStyle w:val="ListParagraph"/>
+              <w:ind w:left="0"/>
+            </w:pPr>
+            <w:r>
+              <w:t>Chưa</w:t>
+            </w:r>
+          </w:p>
+        </w:tc>
+        <w:tc>
+          <w:tcPr>
+            <w:tcW w:w="889" w:type="dxa"/>
+          </w:tcPr>
+          <w:p>
+            <w:pPr>
+              <w:pStyle w:val="ListParagraph"/>
+              <w:ind w:left="0"/>
+            </w:pPr>
+            <w:r>
+              <w:t>Chưa</w:t>
+            </w:r>
+          </w:p>
+        </w:tc>
+      </w:tr>
+      <w:tr>
+        <w:tc>
+          <w:tcPr>
+            <w:tcW w:w="2202" w:type="dxa"/>
+          </w:tcPr>
+          <w:p>
+            <w:pPr>
+              <w:pStyle w:val="ListParagraph"/>
+              <w:ind w:left="0"/>
+            </w:pPr>
+            <w:r>
+              <w:t>Home</w:t>
+            </w:r>
+          </w:p>
+        </w:tc>
+        <w:tc>
+          <w:tcPr>
+            <w:tcW w:w="916" w:type="dxa"/>
+            <w:shd w:val="clear" w:color="auto" w:fill="FF0000"/>
+          </w:tcPr>
+          <w:p>
+            <w:pPr>
+              <w:pStyle w:val="ListParagraph"/>
+              <w:ind w:left="0"/>
+            </w:pPr>
+          </w:p>
+        </w:tc>
+        <w:tc>
+          <w:tcPr>
+            <w:tcW w:w="692" w:type="dxa"/>
+            <w:shd w:val="clear" w:color="auto" w:fill="FF0000"/>
+          </w:tcPr>
+          <w:p>
+            <w:pPr>
+              <w:pStyle w:val="ListParagraph"/>
+              <w:ind w:left="0"/>
+            </w:pPr>
+          </w:p>
+        </w:tc>
+        <w:tc>
+          <w:tcPr>
+            <w:tcW w:w="1103" w:type="dxa"/>
+            <w:shd w:val="clear" w:color="auto" w:fill="FF0000"/>
+          </w:tcPr>
+          <w:p>
+            <w:pPr>
+              <w:pStyle w:val="ListParagraph"/>
+              <w:ind w:left="0"/>
+            </w:pPr>
+          </w:p>
+        </w:tc>
+        <w:tc>
+          <w:tcPr>
+            <w:tcW w:w="1039" w:type="dxa"/>
+            <w:shd w:val="clear" w:color="auto" w:fill="FF0000"/>
+          </w:tcPr>
+          <w:p>
+            <w:pPr>
+              <w:pStyle w:val="ListParagraph"/>
+              <w:ind w:left="0"/>
+            </w:pPr>
+          </w:p>
+        </w:tc>
+        <w:tc>
+          <w:tcPr>
+            <w:tcW w:w="868" w:type="dxa"/>
+            <w:shd w:val="clear" w:color="auto" w:fill="FF0000"/>
+          </w:tcPr>
+          <w:p>
+            <w:pPr>
+              <w:pStyle w:val="ListParagraph"/>
+              <w:ind w:left="0"/>
+            </w:pPr>
+          </w:p>
+        </w:tc>
+        <w:tc>
+          <w:tcPr>
+            <w:tcW w:w="921" w:type="dxa"/>
+            <w:shd w:val="clear" w:color="auto" w:fill="FF0000"/>
+          </w:tcPr>
+          <w:p>
+            <w:pPr>
+              <w:pStyle w:val="ListParagraph"/>
+              <w:ind w:left="0"/>
+            </w:pPr>
+          </w:p>
+        </w:tc>
+        <w:tc>
+          <w:tcPr>
+            <w:tcW w:w="889" w:type="dxa"/>
+            <w:shd w:val="clear" w:color="auto" w:fill="FF0000"/>
+          </w:tcPr>
+          <w:p>
+            <w:pPr>
+              <w:pStyle w:val="ListParagraph"/>
+              <w:ind w:left="0"/>
+            </w:pPr>
+          </w:p>
+        </w:tc>
+      </w:tr>
+      <w:tr>
+        <w:tc>
+          <w:tcPr>
+            <w:tcW w:w="2202" w:type="dxa"/>
+          </w:tcPr>
+          <w:p>
+            <w:pPr>
+              <w:pStyle w:val="ListParagraph"/>
+              <w:ind w:left="0"/>
+            </w:pPr>
+            <w:r>
+              <w:t>Login</w:t>
+            </w:r>
+          </w:p>
+        </w:tc>
+        <w:tc>
+          <w:tcPr>
+            <w:tcW w:w="916" w:type="dxa"/>
+            <w:shd w:val="clear" w:color="auto" w:fill="FF0000"/>
+          </w:tcPr>
+          <w:p>
+            <w:pPr>
+              <w:pStyle w:val="ListParagraph"/>
+              <w:ind w:left="0"/>
+            </w:pPr>
+          </w:p>
+        </w:tc>
+        <w:tc>
+          <w:tcPr>
+            <w:tcW w:w="692" w:type="dxa"/>
+            <w:shd w:val="clear" w:color="auto" w:fill="FF0000"/>
+          </w:tcPr>
+          <w:p>
+            <w:pPr>
+              <w:pStyle w:val="ListParagraph"/>
+              <w:ind w:left="0"/>
+            </w:pPr>
+          </w:p>
+        </w:tc>
+        <w:tc>
+          <w:tcPr>
+            <w:tcW w:w="1103" w:type="dxa"/>
+            <w:shd w:val="clear" w:color="auto" w:fill="FF0000"/>
+          </w:tcPr>
+          <w:p>
+            <w:pPr>
+              <w:pStyle w:val="ListParagraph"/>
+              <w:ind w:left="0"/>
+            </w:pPr>
+          </w:p>
+        </w:tc>
+        <w:tc>
+          <w:tcPr>
+            <w:tcW w:w="1039" w:type="dxa"/>
+            <w:shd w:val="clear" w:color="auto" w:fill="FF0000"/>
+          </w:tcPr>
+          <w:p>
+            <w:pPr>
+              <w:pStyle w:val="ListParagraph"/>
+              <w:ind w:left="0"/>
+            </w:pPr>
+          </w:p>
+        </w:tc>
+        <w:tc>
+          <w:tcPr>
+            <w:tcW w:w="868" w:type="dxa"/>
+            <w:shd w:val="clear" w:color="auto" w:fill="FF0000"/>
+          </w:tcPr>
+          <w:p>
+            <w:pPr>
+              <w:pStyle w:val="ListParagraph"/>
+              <w:ind w:left="0"/>
+            </w:pPr>
+          </w:p>
+        </w:tc>
+        <w:tc>
+          <w:tcPr>
+            <w:tcW w:w="921" w:type="dxa"/>
+            <w:shd w:val="clear" w:color="auto" w:fill="FF0000"/>
+          </w:tcPr>
+          <w:p>
+            <w:pPr>
+              <w:pStyle w:val="ListParagraph"/>
+              <w:ind w:left="0"/>
+            </w:pPr>
+          </w:p>
+        </w:tc>
+        <w:tc>
+          <w:tcPr>
+            <w:tcW w:w="889" w:type="dxa"/>
+            <w:shd w:val="clear" w:color="auto" w:fill="FF0000"/>
+          </w:tcPr>
+          <w:p>
+            <w:pPr>
+              <w:pStyle w:val="ListParagraph"/>
+              <w:ind w:left="0"/>
+            </w:pPr>
+          </w:p>
+        </w:tc>
+      </w:tr>
+      <w:tr>
+        <w:tc>
+          <w:tcPr>
+            <w:tcW w:w="2202" w:type="dxa"/>
+          </w:tcPr>
+          <w:p>
+            <w:pPr>
+              <w:pStyle w:val="ListParagraph"/>
+              <w:ind w:left="0"/>
+            </w:pPr>
+            <w:r>
+              <w:t>NearByStore</w:t>
+            </w:r>
+          </w:p>
+        </w:tc>
+        <w:tc>
+          <w:tcPr>
+            <w:tcW w:w="916" w:type="dxa"/>
+            <w:shd w:val="clear" w:color="auto" w:fill="FFFFFF" w:themeFill="background1"/>
+          </w:tcPr>
+          <w:p>
+            <w:pPr>
+              <w:pStyle w:val="ListParagraph"/>
+              <w:ind w:left="0"/>
+            </w:pPr>
+            <w:r>
+              <w:t>Chưa</w:t>
+            </w:r>
+          </w:p>
+        </w:tc>
+        <w:tc>
+          <w:tcPr>
+            <w:tcW w:w="692" w:type="dxa"/>
+            <w:shd w:val="clear" w:color="auto" w:fill="FFFFFF" w:themeFill="background1"/>
+          </w:tcPr>
+          <w:p>
+            <w:pPr>
+              <w:pStyle w:val="ListParagraph"/>
+              <w:ind w:left="0"/>
+            </w:pPr>
+            <w:r>
+              <w:t>Chưa</w:t>
+            </w:r>
+          </w:p>
+        </w:tc>
+        <w:tc>
+          <w:tcPr>
+            <w:tcW w:w="1103" w:type="dxa"/>
+            <w:shd w:val="clear" w:color="auto" w:fill="FFFFFF" w:themeFill="background1"/>
+          </w:tcPr>
+          <w:p>
+            <w:pPr>
+              <w:pStyle w:val="ListParagraph"/>
+              <w:ind w:left="0"/>
+            </w:pPr>
+            <w:r>
+              <w:t>Chưa</w:t>
+            </w:r>
+          </w:p>
+        </w:tc>
+        <w:tc>
+          <w:tcPr>
+            <w:tcW w:w="1039" w:type="dxa"/>
+            <w:shd w:val="clear" w:color="auto" w:fill="FFFFFF" w:themeFill="background1"/>
+          </w:tcPr>
+          <w:p>
+            <w:pPr>
+              <w:pStyle w:val="ListParagraph"/>
+              <w:ind w:left="0"/>
+            </w:pPr>
+            <w:r>
+              <w:t>0 cần</w:t>
+            </w:r>
+          </w:p>
+        </w:tc>
+        <w:tc>
+          <w:tcPr>
+            <w:tcW w:w="868" w:type="dxa"/>
+            <w:shd w:val="clear" w:color="auto" w:fill="FFFFFF" w:themeFill="background1"/>
+          </w:tcPr>
+          <w:p>
+            <w:pPr>
+              <w:pStyle w:val="ListParagraph"/>
+              <w:ind w:left="0"/>
+            </w:pPr>
+            <w:r>
+              <w:t>Chưa</w:t>
+            </w:r>
+          </w:p>
+        </w:tc>
+        <w:tc>
+          <w:tcPr>
+            <w:tcW w:w="921" w:type="dxa"/>
+            <w:shd w:val="clear" w:color="auto" w:fill="FFFFFF" w:themeFill="background1"/>
+          </w:tcPr>
+          <w:p>
+            <w:pPr>
+              <w:pStyle w:val="ListParagraph"/>
+              <w:ind w:left="0"/>
+            </w:pPr>
+            <w:r>
+              <w:t>Chưa</w:t>
+            </w:r>
+          </w:p>
+        </w:tc>
+        <w:tc>
+          <w:tcPr>
+            <w:tcW w:w="889" w:type="dxa"/>
+            <w:shd w:val="clear" w:color="auto" w:fill="FFFFFF" w:themeFill="background1"/>
+          </w:tcPr>
+          <w:p>
+            <w:pPr>
+              <w:pStyle w:val="ListParagraph"/>
+              <w:ind w:left="0"/>
+            </w:pPr>
+            <w:r>
+              <w:t>Chưa</w:t>
+            </w:r>
+          </w:p>
+        </w:tc>
+      </w:tr>
+      <w:tr>
+        <w:tc>
+          <w:tcPr>
+            <w:tcW w:w="2202" w:type="dxa"/>
+          </w:tcPr>
+          <w:p>
+            <w:pPr>
+              <w:pStyle w:val="ListParagraph"/>
+              <w:ind w:left="0"/>
+            </w:pPr>
+            <w:r>
+              <w:t>ProductBrandDisplay</w:t>
+            </w:r>
+          </w:p>
+        </w:tc>
+        <w:tc>
+          <w:tcPr>
+            <w:tcW w:w="916" w:type="dxa"/>
+            <w:shd w:val="clear" w:color="auto" w:fill="FFFFFF" w:themeFill="background1"/>
+          </w:tcPr>
+          <w:p>
+            <w:pPr>
+              <w:pStyle w:val="ListParagraph"/>
+              <w:ind w:left="0"/>
+            </w:pPr>
+            <w:r>
+              <w:t>Chưa</w:t>
+            </w:r>
+          </w:p>
+        </w:tc>
+        <w:tc>
+          <w:tcPr>
+            <w:tcW w:w="692" w:type="dxa"/>
+            <w:shd w:val="clear" w:color="auto" w:fill="FF0000"/>
+          </w:tcPr>
+          <w:p>
+            <w:pPr>
+              <w:pStyle w:val="ListParagraph"/>
+              <w:ind w:left="0"/>
+            </w:pPr>
+            <w:r>
+              <w:t xml:space="preserve">Có </w:t>
+            </w:r>
+          </w:p>
+        </w:tc>
+        <w:tc>
+          <w:tcPr>
+            <w:tcW w:w="1103" w:type="dxa"/>
+            <w:shd w:val="clear" w:color="auto" w:fill="FFFFFF" w:themeFill="background1"/>
+          </w:tcPr>
+          <w:p>
+            <w:pPr>
+              <w:pStyle w:val="ListParagraph"/>
+              <w:ind w:left="0"/>
+            </w:pPr>
+            <w:r>
+              <w:t>Chưa</w:t>
+            </w:r>
+          </w:p>
+        </w:tc>
+        <w:tc>
+          <w:tcPr>
+            <w:tcW w:w="1039" w:type="dxa"/>
+            <w:shd w:val="clear" w:color="auto" w:fill="FFFFFF" w:themeFill="background1"/>
+          </w:tcPr>
+          <w:p>
+            <w:pPr>
+              <w:pStyle w:val="ListParagraph"/>
+              <w:ind w:left="0"/>
+            </w:pPr>
+            <w:r>
+              <w:t>0 cần</w:t>
+            </w:r>
+          </w:p>
+        </w:tc>
+        <w:tc>
+          <w:tcPr>
+            <w:tcW w:w="868" w:type="dxa"/>
+            <w:shd w:val="clear" w:color="auto" w:fill="FFFFFF" w:themeFill="background1"/>
+          </w:tcPr>
+          <w:p>
+            <w:pPr>
+              <w:pStyle w:val="ListParagraph"/>
+              <w:ind w:left="0"/>
+            </w:pPr>
+            <w:r>
+              <w:t>Chưa</w:t>
+            </w:r>
+          </w:p>
+        </w:tc>
+        <w:tc>
+          <w:tcPr>
+            <w:tcW w:w="921" w:type="dxa"/>
+            <w:shd w:val="clear" w:color="auto" w:fill="FFFFFF" w:themeFill="background1"/>
+          </w:tcPr>
+          <w:p>
+            <w:pPr>
+              <w:pStyle w:val="ListParagraph"/>
+              <w:ind w:left="0"/>
+            </w:pPr>
+            <w:r>
+              <w:t>Chưa</w:t>
+            </w:r>
+          </w:p>
+        </w:tc>
+        <w:tc>
+          <w:tcPr>
+            <w:tcW w:w="889" w:type="dxa"/>
+            <w:shd w:val="clear" w:color="auto" w:fill="FFFFFF" w:themeFill="background1"/>
+          </w:tcPr>
+          <w:p>
+            <w:pPr>
+              <w:pStyle w:val="ListParagraph"/>
+              <w:ind w:left="0"/>
+            </w:pPr>
+            <w:r>
+              <w:t>Chưa</w:t>
+            </w:r>
+          </w:p>
+        </w:tc>
+      </w:tr>
+      <w:tr>
+        <w:tc>
+          <w:tcPr>
+            <w:tcW w:w="2202" w:type="dxa"/>
+          </w:tcPr>
+          <w:p>
+            <w:pPr>
+              <w:pStyle w:val="ListParagraph"/>
+              <w:ind w:left="0"/>
+            </w:pPr>
+            <w:r>
+              <w:t>ProductDetail</w:t>
             </w:r>
           </w:p>
         </w:tc>
@@ -466,15 +1633,15 @@
         <w:tc>
           <w:tcPr>
             <w:tcW w:w="692" w:type="dxa"/>
-            <w:shd w:val="clear" w:color="auto" w:fill="FF0000"/>
-          </w:tcPr>
-          <w:p>
-            <w:pPr>
-              <w:pStyle w:val="ListParagraph"/>
-              <w:ind w:left="0"/>
-            </w:pPr>
-            <w:r>
-              <w:t>Có</w:t>
+            <w:shd w:val="clear" w:color="auto" w:fill="92D050"/>
+          </w:tcPr>
+          <w:p>
+            <w:pPr>
+              <w:pStyle w:val="ListParagraph"/>
+              <w:ind w:left="0"/>
+            </w:pPr>
+            <w:r>
+              <w:t>Chưa</w:t>
             </w:r>
           </w:p>
         </w:tc>
@@ -565,14 +1732,14 @@
               <w:ind w:left="0"/>
             </w:pPr>
             <w:r>
-              <w:t>Category</w:t>
+              <w:t>ProductInStore</w:t>
             </w:r>
           </w:p>
         </w:tc>
         <w:tc>
           <w:tcPr>
             <w:tcW w:w="916" w:type="dxa"/>
-            <w:shd w:val="clear" w:color="auto" w:fill="92D050"/>
+            <w:shd w:val="clear" w:color="auto" w:fill="FFFFFF" w:themeFill="background1"/>
           </w:tcPr>
           <w:p>
             <w:pPr>
@@ -602,22 +1769,22 @@
         <w:tc>
           <w:tcPr>
             <w:tcW w:w="1103" w:type="dxa"/>
-            <w:shd w:val="clear" w:color="auto" w:fill="92D050"/>
-          </w:tcPr>
-          <w:p>
-            <w:pPr>
-              <w:pStyle w:val="ListParagraph"/>
-              <w:ind w:left="0"/>
-            </w:pPr>
-            <w:r>
-              <w:t>Chưa</w:t>
+            <w:shd w:val="clear" w:color="auto" w:fill="FF0000"/>
+          </w:tcPr>
+          <w:p>
+            <w:pPr>
+              <w:pStyle w:val="ListParagraph"/>
+              <w:ind w:left="0"/>
+            </w:pPr>
+            <w:r>
+              <w:t>Có</w:t>
             </w:r>
           </w:p>
         </w:tc>
         <w:tc>
           <w:tcPr>
             <w:tcW w:w="1039" w:type="dxa"/>
-            <w:shd w:val="clear" w:color="auto" w:fill="92D050"/>
+            <w:shd w:val="clear" w:color="auto" w:fill="FFFFFF" w:themeFill="background1"/>
           </w:tcPr>
           <w:p>
             <w:pPr>
@@ -632,22 +1799,22 @@
         <w:tc>
           <w:tcPr>
             <w:tcW w:w="868" w:type="dxa"/>
-            <w:shd w:val="clear" w:color="auto" w:fill="92D050"/>
-          </w:tcPr>
-          <w:p>
-            <w:pPr>
-              <w:pStyle w:val="ListParagraph"/>
-              <w:ind w:left="0"/>
-            </w:pPr>
-            <w:r>
-              <w:t>0 cần</w:t>
+            <w:shd w:val="clear" w:color="auto" w:fill="FFFFFF" w:themeFill="background1"/>
+          </w:tcPr>
+          <w:p>
+            <w:pPr>
+              <w:pStyle w:val="ListParagraph"/>
+              <w:ind w:left="0"/>
+            </w:pPr>
+            <w:r>
+              <w:t>Chưa</w:t>
             </w:r>
           </w:p>
         </w:tc>
         <w:tc>
           <w:tcPr>
             <w:tcW w:w="921" w:type="dxa"/>
-            <w:shd w:val="clear" w:color="auto" w:fill="92D050"/>
+            <w:shd w:val="clear" w:color="auto" w:fill="FFFFFF" w:themeFill="background1"/>
           </w:tcPr>
           <w:p>
             <w:pPr>
@@ -662,7 +1829,7 @@
         <w:tc>
           <w:tcPr>
             <w:tcW w:w="889" w:type="dxa"/>
-            <w:shd w:val="clear" w:color="auto" w:fill="92D050"/>
+            <w:shd w:val="clear" w:color="auto" w:fill="FFFFFF" w:themeFill="background1"/>
           </w:tcPr>
           <w:p>
             <w:pPr>
@@ -679,22 +1846,21 @@
         <w:tc>
           <w:tcPr>
             <w:tcW w:w="2202" w:type="dxa"/>
-            <w:shd w:val="clear" w:color="auto" w:fill="FFFFFF" w:themeFill="background1"/>
-          </w:tcPr>
-          <w:p>
-            <w:pPr>
-              <w:pStyle w:val="ListParagraph"/>
-              <w:ind w:left="0"/>
-            </w:pPr>
-            <w:r>
-              <w:t>Change Password</w:t>
+          </w:tcPr>
+          <w:p>
+            <w:pPr>
+              <w:pStyle w:val="ListParagraph"/>
+              <w:ind w:left="0"/>
+            </w:pPr>
+            <w:r>
+              <w:t>ProductInStoreByUser</w:t>
             </w:r>
           </w:p>
         </w:tc>
         <w:tc>
           <w:tcPr>
             <w:tcW w:w="916" w:type="dxa"/>
-            <w:shd w:val="clear" w:color="auto" w:fill="92D050"/>
+            <w:shd w:val="clear" w:color="auto" w:fill="FFFFFF" w:themeFill="background1"/>
           </w:tcPr>
           <w:p>
             <w:pPr>
@@ -709,37 +1875,37 @@
         <w:tc>
           <w:tcPr>
             <w:tcW w:w="692" w:type="dxa"/>
-            <w:shd w:val="clear" w:color="auto" w:fill="92D050"/>
-          </w:tcPr>
-          <w:p>
-            <w:pPr>
-              <w:pStyle w:val="ListParagraph"/>
-              <w:ind w:left="0"/>
-            </w:pPr>
-            <w:r>
-              <w:t>Chưa</w:t>
+            <w:shd w:val="clear" w:color="auto" w:fill="FF0000"/>
+          </w:tcPr>
+          <w:p>
+            <w:pPr>
+              <w:pStyle w:val="ListParagraph"/>
+              <w:ind w:left="0"/>
+            </w:pPr>
+            <w:r>
+              <w:t>Có</w:t>
             </w:r>
           </w:p>
         </w:tc>
         <w:tc>
           <w:tcPr>
             <w:tcW w:w="1103" w:type="dxa"/>
-            <w:shd w:val="clear" w:color="auto" w:fill="92D050"/>
-          </w:tcPr>
-          <w:p>
-            <w:pPr>
-              <w:pStyle w:val="ListParagraph"/>
-              <w:ind w:left="0"/>
-            </w:pPr>
-            <w:r>
-              <w:t>Chưa</w:t>
+            <w:shd w:val="clear" w:color="auto" w:fill="FF0000"/>
+          </w:tcPr>
+          <w:p>
+            <w:pPr>
+              <w:pStyle w:val="ListParagraph"/>
+              <w:ind w:left="0"/>
+            </w:pPr>
+            <w:r>
+              <w:t>Có</w:t>
             </w:r>
           </w:p>
         </w:tc>
         <w:tc>
           <w:tcPr>
             <w:tcW w:w="1039" w:type="dxa"/>
-            <w:shd w:val="clear" w:color="auto" w:fill="92D050"/>
+            <w:shd w:val="clear" w:color="auto" w:fill="FFFFFF" w:themeFill="background1"/>
           </w:tcPr>
           <w:p>
             <w:pPr>
@@ -754,37 +1920,37 @@
         <w:tc>
           <w:tcPr>
             <w:tcW w:w="868" w:type="dxa"/>
-            <w:shd w:val="clear" w:color="auto" w:fill="92D050"/>
-          </w:tcPr>
-          <w:p>
-            <w:pPr>
-              <w:pStyle w:val="ListParagraph"/>
-              <w:ind w:left="0"/>
-            </w:pPr>
-            <w:r>
-              <w:t>0 cần</w:t>
+            <w:shd w:val="clear" w:color="auto" w:fill="FFFFFF" w:themeFill="background1"/>
+          </w:tcPr>
+          <w:p>
+            <w:pPr>
+              <w:pStyle w:val="ListParagraph"/>
+              <w:ind w:left="0"/>
+            </w:pPr>
+            <w:r>
+              <w:t>Chưa</w:t>
             </w:r>
           </w:p>
         </w:tc>
         <w:tc>
           <w:tcPr>
             <w:tcW w:w="921" w:type="dxa"/>
-            <w:shd w:val="clear" w:color="auto" w:fill="92D050"/>
-          </w:tcPr>
-          <w:p>
-            <w:pPr>
-              <w:pStyle w:val="ListParagraph"/>
-              <w:ind w:left="0"/>
-            </w:pPr>
-            <w:r>
-              <w:t>Cần sửa</w:t>
+            <w:shd w:val="clear" w:color="auto" w:fill="FFFFFF" w:themeFill="background1"/>
+          </w:tcPr>
+          <w:p>
+            <w:pPr>
+              <w:pStyle w:val="ListParagraph"/>
+              <w:ind w:left="0"/>
+            </w:pPr>
+            <w:r>
+              <w:t>Chưa</w:t>
             </w:r>
           </w:p>
         </w:tc>
         <w:tc>
           <w:tcPr>
             <w:tcW w:w="889" w:type="dxa"/>
-            <w:shd w:val="clear" w:color="auto" w:fill="92D050"/>
+            <w:shd w:val="clear" w:color="auto" w:fill="FFFFFF" w:themeFill="background1"/>
           </w:tcPr>
           <w:p>
             <w:pPr>
@@ -801,22 +1967,21 @@
         <w:tc>
           <w:tcPr>
             <w:tcW w:w="2202" w:type="dxa"/>
-            <w:shd w:val="clear" w:color="auto" w:fill="FFFFFF" w:themeFill="background1"/>
-          </w:tcPr>
-          <w:p>
-            <w:pPr>
-              <w:pStyle w:val="ListParagraph"/>
-              <w:ind w:left="0"/>
-            </w:pPr>
-            <w:r>
-              <w:t>EditProductInStore</w:t>
+          </w:tcPr>
+          <w:p>
+            <w:pPr>
+              <w:pStyle w:val="ListParagraph"/>
+              <w:ind w:left="0"/>
+            </w:pPr>
+            <w:r>
+              <w:t>ProductTypeDisplay</w:t>
             </w:r>
           </w:p>
         </w:tc>
         <w:tc>
           <w:tcPr>
             <w:tcW w:w="916" w:type="dxa"/>
-            <w:shd w:val="clear" w:color="auto" w:fill="92D050"/>
+            <w:shd w:val="clear" w:color="auto" w:fill="FFFFFF" w:themeFill="background1"/>
           </w:tcPr>
           <w:p>
             <w:pPr>
@@ -831,7 +1996,7 @@
         <w:tc>
           <w:tcPr>
             <w:tcW w:w="692" w:type="dxa"/>
-            <w:shd w:val="clear" w:color="auto" w:fill="92D050"/>
+            <w:shd w:val="clear" w:color="auto" w:fill="FFFFFF" w:themeFill="background1"/>
           </w:tcPr>
           <w:p>
             <w:pPr>
@@ -846,7 +2011,7 @@
         <w:tc>
           <w:tcPr>
             <w:tcW w:w="1103" w:type="dxa"/>
-            <w:shd w:val="clear" w:color="auto" w:fill="92D050"/>
+            <w:shd w:val="clear" w:color="auto" w:fill="FFFFFF" w:themeFill="background1"/>
           </w:tcPr>
           <w:p>
             <w:pPr>
@@ -861,7 +2026,7 @@
         <w:tc>
           <w:tcPr>
             <w:tcW w:w="1039" w:type="dxa"/>
-            <w:shd w:val="clear" w:color="auto" w:fill="92D050"/>
+            <w:shd w:val="clear" w:color="auto" w:fill="FFFFFF" w:themeFill="background1"/>
           </w:tcPr>
           <w:p>
             <w:pPr>
@@ -876,22 +2041,22 @@
         <w:tc>
           <w:tcPr>
             <w:tcW w:w="868" w:type="dxa"/>
-            <w:shd w:val="clear" w:color="auto" w:fill="92D050"/>
-          </w:tcPr>
-          <w:p>
-            <w:pPr>
-              <w:pStyle w:val="ListParagraph"/>
-              <w:ind w:left="0"/>
-            </w:pPr>
-            <w:r>
-              <w:t>0 cần</w:t>
+            <w:shd w:val="clear" w:color="auto" w:fill="FFFFFF" w:themeFill="background1"/>
+          </w:tcPr>
+          <w:p>
+            <w:pPr>
+              <w:pStyle w:val="ListParagraph"/>
+              <w:ind w:left="0"/>
+            </w:pPr>
+            <w:r>
+              <w:t>Chưa</w:t>
             </w:r>
           </w:p>
         </w:tc>
         <w:tc>
           <w:tcPr>
             <w:tcW w:w="921" w:type="dxa"/>
-            <w:shd w:val="clear" w:color="auto" w:fill="92D050"/>
+            <w:shd w:val="clear" w:color="auto" w:fill="FFFFFF" w:themeFill="background1"/>
           </w:tcPr>
           <w:p>
             <w:pPr>
@@ -906,7 +2071,7 @@
         <w:tc>
           <w:tcPr>
             <w:tcW w:w="889" w:type="dxa"/>
-            <w:shd w:val="clear" w:color="auto" w:fill="92D050"/>
+            <w:shd w:val="clear" w:color="auto" w:fill="FFFFFF" w:themeFill="background1"/>
           </w:tcPr>
           <w:p>
             <w:pPr>
@@ -923,22 +2088,21 @@
         <w:tc>
           <w:tcPr>
             <w:tcW w:w="2202" w:type="dxa"/>
-            <w:shd w:val="clear" w:color="auto" w:fill="FFFFFF" w:themeFill="background1"/>
-          </w:tcPr>
-          <w:p>
-            <w:pPr>
-              <w:pStyle w:val="ListParagraph"/>
-              <w:ind w:left="0"/>
-            </w:pPr>
-            <w:r>
-              <w:t>EditStoreInformation</w:t>
+          </w:tcPr>
+          <w:p>
+            <w:pPr>
+              <w:pStyle w:val="ListParagraph"/>
+              <w:ind w:left="0"/>
+            </w:pPr>
+            <w:r>
+              <w:t>Register</w:t>
             </w:r>
           </w:p>
         </w:tc>
         <w:tc>
           <w:tcPr>
             <w:tcW w:w="916" w:type="dxa"/>
-            <w:shd w:val="clear" w:color="auto" w:fill="92D050"/>
+            <w:shd w:val="clear" w:color="auto" w:fill="FFFFFF" w:themeFill="background1"/>
           </w:tcPr>
           <w:p>
             <w:pPr>
@@ -953,37 +2117,37 @@
         <w:tc>
           <w:tcPr>
             <w:tcW w:w="692" w:type="dxa"/>
-            <w:shd w:val="clear" w:color="auto" w:fill="92D050"/>
-          </w:tcPr>
-          <w:p>
-            <w:pPr>
-              <w:pStyle w:val="ListParagraph"/>
-              <w:ind w:left="0"/>
-            </w:pPr>
-            <w:r>
-              <w:t>Chưa</w:t>
+            <w:shd w:val="clear" w:color="auto" w:fill="FF0000"/>
+          </w:tcPr>
+          <w:p>
+            <w:pPr>
+              <w:pStyle w:val="ListParagraph"/>
+              <w:ind w:left="0"/>
+            </w:pPr>
+            <w:r>
+              <w:t>Có</w:t>
             </w:r>
           </w:p>
         </w:tc>
         <w:tc>
           <w:tcPr>
             <w:tcW w:w="1103" w:type="dxa"/>
-            <w:shd w:val="clear" w:color="auto" w:fill="92D050"/>
-          </w:tcPr>
-          <w:p>
-            <w:pPr>
-              <w:pStyle w:val="ListParagraph"/>
-              <w:ind w:left="0"/>
-            </w:pPr>
-            <w:r>
-              <w:t>Chưa</w:t>
+            <w:shd w:val="clear" w:color="auto" w:fill="FF0000"/>
+          </w:tcPr>
+          <w:p>
+            <w:pPr>
+              <w:pStyle w:val="ListParagraph"/>
+              <w:ind w:left="0"/>
+            </w:pPr>
+            <w:r>
+              <w:t>Có</w:t>
             </w:r>
           </w:p>
         </w:tc>
         <w:tc>
           <w:tcPr>
             <w:tcW w:w="1039" w:type="dxa"/>
-            <w:shd w:val="clear" w:color="auto" w:fill="92D050"/>
+            <w:shd w:val="clear" w:color="auto" w:fill="FFFFFF" w:themeFill="background1"/>
           </w:tcPr>
           <w:p>
             <w:pPr>
@@ -998,7 +2162,7 @@
         <w:tc>
           <w:tcPr>
             <w:tcW w:w="868" w:type="dxa"/>
-            <w:shd w:val="clear" w:color="auto" w:fill="92D050"/>
+            <w:shd w:val="clear" w:color="auto" w:fill="FFFFFF" w:themeFill="background1"/>
           </w:tcPr>
           <w:p>
             <w:pPr>
@@ -1013,7 +2177,7 @@
         <w:tc>
           <w:tcPr>
             <w:tcW w:w="921" w:type="dxa"/>
-            <w:shd w:val="clear" w:color="auto" w:fill="92D050"/>
+            <w:shd w:val="clear" w:color="auto" w:fill="FFFFFF" w:themeFill="background1"/>
           </w:tcPr>
           <w:p>
             <w:pPr>
@@ -1028,7 +2192,7 @@
         <w:tc>
           <w:tcPr>
             <w:tcW w:w="889" w:type="dxa"/>
-            <w:shd w:val="clear" w:color="auto" w:fill="92D050"/>
+            <w:shd w:val="clear" w:color="auto" w:fill="FFFFFF" w:themeFill="background1"/>
           </w:tcPr>
           <w:p>
             <w:pPr>
@@ -1052,13 +2216,14 @@
               <w:ind w:left="0"/>
             </w:pPr>
             <w:r>
-              <w:t>EdituserInformation</w:t>
+              <w:t>RegisterStore</w:t>
             </w:r>
           </w:p>
         </w:tc>
         <w:tc>
           <w:tcPr>
             <w:tcW w:w="916" w:type="dxa"/>
+            <w:shd w:val="clear" w:color="auto" w:fill="FFFFFF" w:themeFill="background1"/>
           </w:tcPr>
           <w:p>
             <w:pPr>
@@ -1073,684 +2238,21 @@
         <w:tc>
           <w:tcPr>
             <w:tcW w:w="692" w:type="dxa"/>
-          </w:tcPr>
-          <w:p>
-            <w:pPr>
-              <w:pStyle w:val="ListParagraph"/>
-              <w:ind w:left="0"/>
-            </w:pPr>
-            <w:r>
-              <w:t>Chưa</w:t>
+            <w:shd w:val="clear" w:color="auto" w:fill="FF0000"/>
+          </w:tcPr>
+          <w:p>
+            <w:pPr>
+              <w:pStyle w:val="ListParagraph"/>
+              <w:ind w:left="0"/>
+            </w:pPr>
+            <w:r>
+              <w:t>Có</w:t>
             </w:r>
           </w:p>
         </w:tc>
         <w:tc>
           <w:tcPr>
             <w:tcW w:w="1103" w:type="dxa"/>
-          </w:tcPr>
-          <w:p>
-            <w:pPr>
-              <w:pStyle w:val="ListParagraph"/>
-              <w:ind w:left="0"/>
-            </w:pPr>
-            <w:r>
-              <w:t>Chưa</w:t>
-            </w:r>
-          </w:p>
-        </w:tc>
-        <w:tc>
-          <w:tcPr>
-            <w:tcW w:w="1039" w:type="dxa"/>
-          </w:tcPr>
-          <w:p>
-            <w:pPr>
-              <w:pStyle w:val="ListParagraph"/>
-              <w:ind w:left="0"/>
-            </w:pPr>
-            <w:r>
-              <w:t>0 cần</w:t>
-            </w:r>
-          </w:p>
-        </w:tc>
-        <w:tc>
-          <w:tcPr>
-            <w:tcW w:w="868" w:type="dxa"/>
-          </w:tcPr>
-          <w:p>
-            <w:pPr>
-              <w:pStyle w:val="ListParagraph"/>
-              <w:ind w:left="0"/>
-            </w:pPr>
-            <w:r>
-              <w:t>0 cần</w:t>
-            </w:r>
-          </w:p>
-        </w:tc>
-        <w:tc>
-          <w:tcPr>
-            <w:tcW w:w="921" w:type="dxa"/>
-          </w:tcPr>
-          <w:p>
-            <w:pPr>
-              <w:pStyle w:val="ListParagraph"/>
-              <w:ind w:left="0"/>
-            </w:pPr>
-            <w:r>
-              <w:t>Chưa</w:t>
-            </w:r>
-          </w:p>
-        </w:tc>
-        <w:tc>
-          <w:tcPr>
-            <w:tcW w:w="889" w:type="dxa"/>
-          </w:tcPr>
-          <w:p>
-            <w:pPr>
-              <w:pStyle w:val="ListParagraph"/>
-              <w:ind w:left="0"/>
-            </w:pPr>
-            <w:r>
-              <w:t>Chưa</w:t>
-            </w:r>
-          </w:p>
-        </w:tc>
-      </w:tr>
-      <w:tr>
-        <w:tc>
-          <w:tcPr>
-            <w:tcW w:w="2202" w:type="dxa"/>
-          </w:tcPr>
-          <w:p>
-            <w:pPr>
-              <w:pStyle w:val="ListParagraph"/>
-              <w:ind w:left="0"/>
-            </w:pPr>
-            <w:r>
-              <w:t>Home</w:t>
-            </w:r>
-          </w:p>
-        </w:tc>
-        <w:tc>
-          <w:tcPr>
-            <w:tcW w:w="916" w:type="dxa"/>
-            <w:shd w:val="clear" w:color="auto" w:fill="FF0000"/>
-          </w:tcPr>
-          <w:p>
-            <w:pPr>
-              <w:pStyle w:val="ListParagraph"/>
-              <w:ind w:left="0"/>
-            </w:pPr>
-          </w:p>
-        </w:tc>
-        <w:tc>
-          <w:tcPr>
-            <w:tcW w:w="692" w:type="dxa"/>
-            <w:shd w:val="clear" w:color="auto" w:fill="FF0000"/>
-          </w:tcPr>
-          <w:p>
-            <w:pPr>
-              <w:pStyle w:val="ListParagraph"/>
-              <w:ind w:left="0"/>
-            </w:pPr>
-          </w:p>
-        </w:tc>
-        <w:tc>
-          <w:tcPr>
-            <w:tcW w:w="1103" w:type="dxa"/>
-            <w:shd w:val="clear" w:color="auto" w:fill="FF0000"/>
-          </w:tcPr>
-          <w:p>
-            <w:pPr>
-              <w:pStyle w:val="ListParagraph"/>
-              <w:ind w:left="0"/>
-            </w:pPr>
-          </w:p>
-        </w:tc>
-        <w:tc>
-          <w:tcPr>
-            <w:tcW w:w="1039" w:type="dxa"/>
-            <w:shd w:val="clear" w:color="auto" w:fill="FF0000"/>
-          </w:tcPr>
-          <w:p>
-            <w:pPr>
-              <w:pStyle w:val="ListParagraph"/>
-              <w:ind w:left="0"/>
-            </w:pPr>
-          </w:p>
-        </w:tc>
-        <w:tc>
-          <w:tcPr>
-            <w:tcW w:w="868" w:type="dxa"/>
-            <w:shd w:val="clear" w:color="auto" w:fill="FF0000"/>
-          </w:tcPr>
-          <w:p>
-            <w:pPr>
-              <w:pStyle w:val="ListParagraph"/>
-              <w:ind w:left="0"/>
-            </w:pPr>
-          </w:p>
-        </w:tc>
-        <w:tc>
-          <w:tcPr>
-            <w:tcW w:w="921" w:type="dxa"/>
-            <w:shd w:val="clear" w:color="auto" w:fill="FF0000"/>
-          </w:tcPr>
-          <w:p>
-            <w:pPr>
-              <w:pStyle w:val="ListParagraph"/>
-              <w:ind w:left="0"/>
-            </w:pPr>
-          </w:p>
-        </w:tc>
-        <w:tc>
-          <w:tcPr>
-            <w:tcW w:w="889" w:type="dxa"/>
-            <w:shd w:val="clear" w:color="auto" w:fill="FF0000"/>
-          </w:tcPr>
-          <w:p>
-            <w:pPr>
-              <w:pStyle w:val="ListParagraph"/>
-              <w:ind w:left="0"/>
-            </w:pPr>
-          </w:p>
-        </w:tc>
-      </w:tr>
-      <w:tr>
-        <w:tc>
-          <w:tcPr>
-            <w:tcW w:w="2202" w:type="dxa"/>
-          </w:tcPr>
-          <w:p>
-            <w:pPr>
-              <w:pStyle w:val="ListParagraph"/>
-              <w:ind w:left="0"/>
-            </w:pPr>
-            <w:r>
-              <w:t>Login</w:t>
-            </w:r>
-          </w:p>
-        </w:tc>
-        <w:tc>
-          <w:tcPr>
-            <w:tcW w:w="916" w:type="dxa"/>
-            <w:shd w:val="clear" w:color="auto" w:fill="FF0000"/>
-          </w:tcPr>
-          <w:p>
-            <w:pPr>
-              <w:pStyle w:val="ListParagraph"/>
-              <w:ind w:left="0"/>
-            </w:pPr>
-          </w:p>
-        </w:tc>
-        <w:tc>
-          <w:tcPr>
-            <w:tcW w:w="692" w:type="dxa"/>
-            <w:shd w:val="clear" w:color="auto" w:fill="FF0000"/>
-          </w:tcPr>
-          <w:p>
-            <w:pPr>
-              <w:pStyle w:val="ListParagraph"/>
-              <w:ind w:left="0"/>
-            </w:pPr>
-          </w:p>
-        </w:tc>
-        <w:tc>
-          <w:tcPr>
-            <w:tcW w:w="1103" w:type="dxa"/>
-            <w:shd w:val="clear" w:color="auto" w:fill="FF0000"/>
-          </w:tcPr>
-          <w:p>
-            <w:pPr>
-              <w:pStyle w:val="ListParagraph"/>
-              <w:ind w:left="0"/>
-            </w:pPr>
-          </w:p>
-        </w:tc>
-        <w:tc>
-          <w:tcPr>
-            <w:tcW w:w="1039" w:type="dxa"/>
-            <w:shd w:val="clear" w:color="auto" w:fill="FF0000"/>
-          </w:tcPr>
-          <w:p>
-            <w:pPr>
-              <w:pStyle w:val="ListParagraph"/>
-              <w:ind w:left="0"/>
-            </w:pPr>
-          </w:p>
-        </w:tc>
-        <w:tc>
-          <w:tcPr>
-            <w:tcW w:w="868" w:type="dxa"/>
-            <w:shd w:val="clear" w:color="auto" w:fill="FF0000"/>
-          </w:tcPr>
-          <w:p>
-            <w:pPr>
-              <w:pStyle w:val="ListParagraph"/>
-              <w:ind w:left="0"/>
-            </w:pPr>
-          </w:p>
-        </w:tc>
-        <w:tc>
-          <w:tcPr>
-            <w:tcW w:w="921" w:type="dxa"/>
-            <w:shd w:val="clear" w:color="auto" w:fill="FF0000"/>
-          </w:tcPr>
-          <w:p>
-            <w:pPr>
-              <w:pStyle w:val="ListParagraph"/>
-              <w:ind w:left="0"/>
-            </w:pPr>
-          </w:p>
-        </w:tc>
-        <w:tc>
-          <w:tcPr>
-            <w:tcW w:w="889" w:type="dxa"/>
-            <w:shd w:val="clear" w:color="auto" w:fill="FF0000"/>
-          </w:tcPr>
-          <w:p>
-            <w:pPr>
-              <w:pStyle w:val="ListParagraph"/>
-              <w:ind w:left="0"/>
-            </w:pPr>
-          </w:p>
-        </w:tc>
-      </w:tr>
-      <w:tr>
-        <w:tc>
-          <w:tcPr>
-            <w:tcW w:w="2202" w:type="dxa"/>
-          </w:tcPr>
-          <w:p>
-            <w:pPr>
-              <w:pStyle w:val="ListParagraph"/>
-              <w:ind w:left="0"/>
-            </w:pPr>
-            <w:r>
-              <w:t>NearByStore</w:t>
-            </w:r>
-          </w:p>
-        </w:tc>
-        <w:tc>
-          <w:tcPr>
-            <w:tcW w:w="916" w:type="dxa"/>
-            <w:shd w:val="clear" w:color="auto" w:fill="FFFFFF" w:themeFill="background1"/>
-          </w:tcPr>
-          <w:p>
-            <w:pPr>
-              <w:pStyle w:val="ListParagraph"/>
-              <w:ind w:left="0"/>
-            </w:pPr>
-            <w:r>
-              <w:t>Chưa</w:t>
-            </w:r>
-          </w:p>
-        </w:tc>
-        <w:tc>
-          <w:tcPr>
-            <w:tcW w:w="692" w:type="dxa"/>
-            <w:shd w:val="clear" w:color="auto" w:fill="FFFFFF" w:themeFill="background1"/>
-          </w:tcPr>
-          <w:p>
-            <w:pPr>
-              <w:pStyle w:val="ListParagraph"/>
-              <w:ind w:left="0"/>
-            </w:pPr>
-            <w:r>
-              <w:t>Chưa</w:t>
-            </w:r>
-          </w:p>
-        </w:tc>
-        <w:tc>
-          <w:tcPr>
-            <w:tcW w:w="1103" w:type="dxa"/>
-            <w:shd w:val="clear" w:color="auto" w:fill="FFFFFF" w:themeFill="background1"/>
-          </w:tcPr>
-          <w:p>
-            <w:pPr>
-              <w:pStyle w:val="ListParagraph"/>
-              <w:ind w:left="0"/>
-            </w:pPr>
-            <w:r>
-              <w:t>Chưa</w:t>
-            </w:r>
-          </w:p>
-        </w:tc>
-        <w:tc>
-          <w:tcPr>
-            <w:tcW w:w="1039" w:type="dxa"/>
-            <w:shd w:val="clear" w:color="auto" w:fill="FFFFFF" w:themeFill="background1"/>
-          </w:tcPr>
-          <w:p>
-            <w:pPr>
-              <w:pStyle w:val="ListParagraph"/>
-              <w:ind w:left="0"/>
-            </w:pPr>
-            <w:r>
-              <w:t>0 cần</w:t>
-            </w:r>
-          </w:p>
-        </w:tc>
-        <w:tc>
-          <w:tcPr>
-            <w:tcW w:w="868" w:type="dxa"/>
-            <w:shd w:val="clear" w:color="auto" w:fill="FFFFFF" w:themeFill="background1"/>
-          </w:tcPr>
-          <w:p>
-            <w:pPr>
-              <w:pStyle w:val="ListParagraph"/>
-              <w:ind w:left="0"/>
-            </w:pPr>
-            <w:r>
-              <w:t>Chưa</w:t>
-            </w:r>
-          </w:p>
-        </w:tc>
-        <w:tc>
-          <w:tcPr>
-            <w:tcW w:w="921" w:type="dxa"/>
-            <w:shd w:val="clear" w:color="auto" w:fill="FFFFFF" w:themeFill="background1"/>
-          </w:tcPr>
-          <w:p>
-            <w:pPr>
-              <w:pStyle w:val="ListParagraph"/>
-              <w:ind w:left="0"/>
-            </w:pPr>
-            <w:r>
-              <w:t>Chưa</w:t>
-            </w:r>
-          </w:p>
-        </w:tc>
-        <w:tc>
-          <w:tcPr>
-            <w:tcW w:w="889" w:type="dxa"/>
-            <w:shd w:val="clear" w:color="auto" w:fill="FFFFFF" w:themeFill="background1"/>
-          </w:tcPr>
-          <w:p>
-            <w:pPr>
-              <w:pStyle w:val="ListParagraph"/>
-              <w:ind w:left="0"/>
-            </w:pPr>
-            <w:r>
-              <w:t>Chưa</w:t>
-            </w:r>
-          </w:p>
-        </w:tc>
-      </w:tr>
-      <w:tr>
-        <w:tc>
-          <w:tcPr>
-            <w:tcW w:w="2202" w:type="dxa"/>
-          </w:tcPr>
-          <w:p>
-            <w:pPr>
-              <w:pStyle w:val="ListParagraph"/>
-              <w:ind w:left="0"/>
-            </w:pPr>
-            <w:r>
-              <w:t>ProductBrandDisplay</w:t>
-            </w:r>
-          </w:p>
-        </w:tc>
-        <w:tc>
-          <w:tcPr>
-            <w:tcW w:w="916" w:type="dxa"/>
-            <w:shd w:val="clear" w:color="auto" w:fill="FFFFFF" w:themeFill="background1"/>
-          </w:tcPr>
-          <w:p>
-            <w:pPr>
-              <w:pStyle w:val="ListParagraph"/>
-              <w:ind w:left="0"/>
-            </w:pPr>
-            <w:r>
-              <w:t>Chưa</w:t>
-            </w:r>
-          </w:p>
-        </w:tc>
-        <w:tc>
-          <w:tcPr>
-            <w:tcW w:w="692" w:type="dxa"/>
-            <w:shd w:val="clear" w:color="auto" w:fill="FF0000"/>
-          </w:tcPr>
-          <w:p>
-            <w:pPr>
-              <w:pStyle w:val="ListParagraph"/>
-              <w:ind w:left="0"/>
-            </w:pPr>
-            <w:r>
-              <w:t xml:space="preserve">Có </w:t>
-            </w:r>
-          </w:p>
-        </w:tc>
-        <w:tc>
-          <w:tcPr>
-            <w:tcW w:w="1103" w:type="dxa"/>
-            <w:shd w:val="clear" w:color="auto" w:fill="FFFFFF" w:themeFill="background1"/>
-          </w:tcPr>
-          <w:p>
-            <w:pPr>
-              <w:pStyle w:val="ListParagraph"/>
-              <w:ind w:left="0"/>
-            </w:pPr>
-            <w:r>
-              <w:t>Chưa</w:t>
-            </w:r>
-          </w:p>
-        </w:tc>
-        <w:tc>
-          <w:tcPr>
-            <w:tcW w:w="1039" w:type="dxa"/>
-            <w:shd w:val="clear" w:color="auto" w:fill="FFFFFF" w:themeFill="background1"/>
-          </w:tcPr>
-          <w:p>
-            <w:pPr>
-              <w:pStyle w:val="ListParagraph"/>
-              <w:ind w:left="0"/>
-            </w:pPr>
-            <w:r>
-              <w:t>0 cần</w:t>
-            </w:r>
-          </w:p>
-        </w:tc>
-        <w:tc>
-          <w:tcPr>
-            <w:tcW w:w="868" w:type="dxa"/>
-            <w:shd w:val="clear" w:color="auto" w:fill="FFFFFF" w:themeFill="background1"/>
-          </w:tcPr>
-          <w:p>
-            <w:pPr>
-              <w:pStyle w:val="ListParagraph"/>
-              <w:ind w:left="0"/>
-            </w:pPr>
-            <w:r>
-              <w:t>Chưa</w:t>
-            </w:r>
-          </w:p>
-        </w:tc>
-        <w:tc>
-          <w:tcPr>
-            <w:tcW w:w="921" w:type="dxa"/>
-            <w:shd w:val="clear" w:color="auto" w:fill="FFFFFF" w:themeFill="background1"/>
-          </w:tcPr>
-          <w:p>
-            <w:pPr>
-              <w:pStyle w:val="ListParagraph"/>
-              <w:ind w:left="0"/>
-            </w:pPr>
-            <w:r>
-              <w:t>Chưa</w:t>
-            </w:r>
-          </w:p>
-        </w:tc>
-        <w:tc>
-          <w:tcPr>
-            <w:tcW w:w="889" w:type="dxa"/>
-            <w:shd w:val="clear" w:color="auto" w:fill="FFFFFF" w:themeFill="background1"/>
-          </w:tcPr>
-          <w:p>
-            <w:pPr>
-              <w:pStyle w:val="ListParagraph"/>
-              <w:ind w:left="0"/>
-            </w:pPr>
-            <w:r>
-              <w:t>Chưa</w:t>
-            </w:r>
-          </w:p>
-        </w:tc>
-      </w:tr>
-      <w:tr>
-        <w:tc>
-          <w:tcPr>
-            <w:tcW w:w="2202" w:type="dxa"/>
-          </w:tcPr>
-          <w:p>
-            <w:pPr>
-              <w:pStyle w:val="ListParagraph"/>
-              <w:ind w:left="0"/>
-            </w:pPr>
-            <w:r>
-              <w:t>ProductDetail</w:t>
-            </w:r>
-          </w:p>
-        </w:tc>
-        <w:tc>
-          <w:tcPr>
-            <w:tcW w:w="916" w:type="dxa"/>
-            <w:shd w:val="clear" w:color="auto" w:fill="92D050"/>
-          </w:tcPr>
-          <w:p>
-            <w:pPr>
-              <w:pStyle w:val="ListParagraph"/>
-              <w:ind w:left="0"/>
-            </w:pPr>
-            <w:r>
-              <w:t>Chưa</w:t>
-            </w:r>
-          </w:p>
-        </w:tc>
-        <w:tc>
-          <w:tcPr>
-            <w:tcW w:w="692" w:type="dxa"/>
-            <w:shd w:val="clear" w:color="auto" w:fill="92D050"/>
-          </w:tcPr>
-          <w:p>
-            <w:pPr>
-              <w:pStyle w:val="ListParagraph"/>
-              <w:ind w:left="0"/>
-            </w:pPr>
-            <w:r>
-              <w:t>Chưa</w:t>
-            </w:r>
-          </w:p>
-        </w:tc>
-        <w:tc>
-          <w:tcPr>
-            <w:tcW w:w="1103" w:type="dxa"/>
-            <w:shd w:val="clear" w:color="auto" w:fill="92D050"/>
-          </w:tcPr>
-          <w:p>
-            <w:pPr>
-              <w:pStyle w:val="ListParagraph"/>
-              <w:ind w:left="0"/>
-            </w:pPr>
-            <w:r>
-              <w:t>Chưa</w:t>
-            </w:r>
-          </w:p>
-        </w:tc>
-        <w:tc>
-          <w:tcPr>
-            <w:tcW w:w="1039" w:type="dxa"/>
-            <w:shd w:val="clear" w:color="auto" w:fill="92D050"/>
-          </w:tcPr>
-          <w:p>
-            <w:pPr>
-              <w:pStyle w:val="ListParagraph"/>
-              <w:ind w:left="0"/>
-            </w:pPr>
-            <w:r>
-              <w:t>0 cần</w:t>
-            </w:r>
-          </w:p>
-        </w:tc>
-        <w:tc>
-          <w:tcPr>
-            <w:tcW w:w="868" w:type="dxa"/>
-            <w:shd w:val="clear" w:color="auto" w:fill="92D050"/>
-          </w:tcPr>
-          <w:p>
-            <w:pPr>
-              <w:pStyle w:val="ListParagraph"/>
-              <w:ind w:left="0"/>
-            </w:pPr>
-            <w:r>
-              <w:t>0 cần</w:t>
-            </w:r>
-          </w:p>
-        </w:tc>
-        <w:tc>
-          <w:tcPr>
-            <w:tcW w:w="921" w:type="dxa"/>
-            <w:shd w:val="clear" w:color="auto" w:fill="92D050"/>
-          </w:tcPr>
-          <w:p>
-            <w:pPr>
-              <w:pStyle w:val="ListParagraph"/>
-              <w:ind w:left="0"/>
-            </w:pPr>
-            <w:r>
-              <w:t>Chưa</w:t>
-            </w:r>
-          </w:p>
-        </w:tc>
-        <w:tc>
-          <w:tcPr>
-            <w:tcW w:w="889" w:type="dxa"/>
-            <w:shd w:val="clear" w:color="auto" w:fill="92D050"/>
-          </w:tcPr>
-          <w:p>
-            <w:pPr>
-              <w:pStyle w:val="ListParagraph"/>
-              <w:ind w:left="0"/>
-            </w:pPr>
-            <w:r>
-              <w:t>Chưa</w:t>
-            </w:r>
-          </w:p>
-        </w:tc>
-      </w:tr>
-      <w:tr>
-        <w:tc>
-          <w:tcPr>
-            <w:tcW w:w="2202" w:type="dxa"/>
-          </w:tcPr>
-          <w:p>
-            <w:pPr>
-              <w:pStyle w:val="ListParagraph"/>
-              <w:ind w:left="0"/>
-            </w:pPr>
-            <w:r>
-              <w:t>ProductInStore</w:t>
-            </w:r>
-          </w:p>
-        </w:tc>
-        <w:tc>
-          <w:tcPr>
-            <w:tcW w:w="916" w:type="dxa"/>
-            <w:shd w:val="clear" w:color="auto" w:fill="FFFFFF" w:themeFill="background1"/>
-          </w:tcPr>
-          <w:p>
-            <w:pPr>
-              <w:pStyle w:val="ListParagraph"/>
-              <w:ind w:left="0"/>
-            </w:pPr>
-            <w:r>
-              <w:t>Chưa</w:t>
-            </w:r>
-          </w:p>
-        </w:tc>
-        <w:tc>
-          <w:tcPr>
-            <w:tcW w:w="692" w:type="dxa"/>
             <w:shd w:val="clear" w:color="auto" w:fill="FF0000"/>
           </w:tcPr>
           <w:p>
@@ -1761,510 +2263,6 @@
             <w:r>
               <w:t>Có</w:t>
             </w:r>
-          </w:p>
-        </w:tc>
-        <w:tc>
-          <w:tcPr>
-            <w:tcW w:w="1103" w:type="dxa"/>
-            <w:shd w:val="clear" w:color="auto" w:fill="FF0000"/>
-          </w:tcPr>
-          <w:p>
-            <w:pPr>
-              <w:pStyle w:val="ListParagraph"/>
-              <w:ind w:left="0"/>
-            </w:pPr>
-            <w:r>
-              <w:t>Có</w:t>
-            </w:r>
-          </w:p>
-        </w:tc>
-        <w:tc>
-          <w:tcPr>
-            <w:tcW w:w="1039" w:type="dxa"/>
-            <w:shd w:val="clear" w:color="auto" w:fill="FFFFFF" w:themeFill="background1"/>
-          </w:tcPr>
-          <w:p>
-            <w:pPr>
-              <w:pStyle w:val="ListParagraph"/>
-              <w:ind w:left="0"/>
-            </w:pPr>
-            <w:r>
-              <w:t>0 cần</w:t>
-            </w:r>
-          </w:p>
-        </w:tc>
-        <w:tc>
-          <w:tcPr>
-            <w:tcW w:w="868" w:type="dxa"/>
-            <w:shd w:val="clear" w:color="auto" w:fill="FFFFFF" w:themeFill="background1"/>
-          </w:tcPr>
-          <w:p>
-            <w:pPr>
-              <w:pStyle w:val="ListParagraph"/>
-              <w:ind w:left="0"/>
-            </w:pPr>
-            <w:r>
-              <w:t>Chưa</w:t>
-            </w:r>
-          </w:p>
-        </w:tc>
-        <w:tc>
-          <w:tcPr>
-            <w:tcW w:w="921" w:type="dxa"/>
-            <w:shd w:val="clear" w:color="auto" w:fill="FFFFFF" w:themeFill="background1"/>
-          </w:tcPr>
-          <w:p>
-            <w:pPr>
-              <w:pStyle w:val="ListParagraph"/>
-              <w:ind w:left="0"/>
-            </w:pPr>
-            <w:r>
-              <w:t>Chưa</w:t>
-            </w:r>
-          </w:p>
-        </w:tc>
-        <w:tc>
-          <w:tcPr>
-            <w:tcW w:w="889" w:type="dxa"/>
-            <w:shd w:val="clear" w:color="auto" w:fill="FFFFFF" w:themeFill="background1"/>
-          </w:tcPr>
-          <w:p>
-            <w:pPr>
-              <w:pStyle w:val="ListParagraph"/>
-              <w:ind w:left="0"/>
-            </w:pPr>
-            <w:r>
-              <w:t>Chưa</w:t>
-            </w:r>
-          </w:p>
-        </w:tc>
-      </w:tr>
-      <w:tr>
-        <w:tc>
-          <w:tcPr>
-            <w:tcW w:w="2202" w:type="dxa"/>
-          </w:tcPr>
-          <w:p>
-            <w:pPr>
-              <w:pStyle w:val="ListParagraph"/>
-              <w:ind w:left="0"/>
-            </w:pPr>
-            <w:r>
-              <w:t>ProductInStore</w:t>
-            </w:r>
-            <w:r>
-              <w:t>ByUser</w:t>
-            </w:r>
-          </w:p>
-        </w:tc>
-        <w:tc>
-          <w:tcPr>
-            <w:tcW w:w="916" w:type="dxa"/>
-            <w:shd w:val="clear" w:color="auto" w:fill="FFFFFF" w:themeFill="background1"/>
-          </w:tcPr>
-          <w:p>
-            <w:pPr>
-              <w:pStyle w:val="ListParagraph"/>
-              <w:ind w:left="0"/>
-            </w:pPr>
-            <w:r>
-              <w:t>Chưa</w:t>
-            </w:r>
-          </w:p>
-        </w:tc>
-        <w:tc>
-          <w:tcPr>
-            <w:tcW w:w="692" w:type="dxa"/>
-            <w:shd w:val="clear" w:color="auto" w:fill="FF0000"/>
-          </w:tcPr>
-          <w:p>
-            <w:pPr>
-              <w:pStyle w:val="ListParagraph"/>
-              <w:ind w:left="0"/>
-            </w:pPr>
-            <w:r>
-              <w:t>Có</w:t>
-            </w:r>
-          </w:p>
-        </w:tc>
-        <w:tc>
-          <w:tcPr>
-            <w:tcW w:w="1103" w:type="dxa"/>
-            <w:shd w:val="clear" w:color="auto" w:fill="FF0000"/>
-          </w:tcPr>
-          <w:p>
-            <w:pPr>
-              <w:pStyle w:val="ListParagraph"/>
-              <w:ind w:left="0"/>
-            </w:pPr>
-            <w:r>
-              <w:t>Có</w:t>
-            </w:r>
-          </w:p>
-        </w:tc>
-        <w:tc>
-          <w:tcPr>
-            <w:tcW w:w="1039" w:type="dxa"/>
-            <w:shd w:val="clear" w:color="auto" w:fill="FFFFFF" w:themeFill="background1"/>
-          </w:tcPr>
-          <w:p>
-            <w:pPr>
-              <w:pStyle w:val="ListParagraph"/>
-              <w:ind w:left="0"/>
-            </w:pPr>
-            <w:r>
-              <w:t>0 cần</w:t>
-            </w:r>
-          </w:p>
-        </w:tc>
-        <w:tc>
-          <w:tcPr>
-            <w:tcW w:w="868" w:type="dxa"/>
-            <w:shd w:val="clear" w:color="auto" w:fill="FFFFFF" w:themeFill="background1"/>
-          </w:tcPr>
-          <w:p>
-            <w:pPr>
-              <w:pStyle w:val="ListParagraph"/>
-              <w:ind w:left="0"/>
-            </w:pPr>
-            <w:r>
-              <w:t>Chưa</w:t>
-            </w:r>
-          </w:p>
-        </w:tc>
-        <w:tc>
-          <w:tcPr>
-            <w:tcW w:w="921" w:type="dxa"/>
-            <w:shd w:val="clear" w:color="auto" w:fill="FFFFFF" w:themeFill="background1"/>
-          </w:tcPr>
-          <w:p>
-            <w:pPr>
-              <w:pStyle w:val="ListParagraph"/>
-              <w:ind w:left="0"/>
-            </w:pPr>
-            <w:r>
-              <w:t>Chưa</w:t>
-            </w:r>
-          </w:p>
-        </w:tc>
-        <w:tc>
-          <w:tcPr>
-            <w:tcW w:w="889" w:type="dxa"/>
-            <w:shd w:val="clear" w:color="auto" w:fill="FFFFFF" w:themeFill="background1"/>
-          </w:tcPr>
-          <w:p>
-            <w:pPr>
-              <w:pStyle w:val="ListParagraph"/>
-              <w:ind w:left="0"/>
-            </w:pPr>
-            <w:r>
-              <w:t>Chưa</w:t>
-            </w:r>
-          </w:p>
-        </w:tc>
-      </w:tr>
-      <w:tr>
-        <w:tc>
-          <w:tcPr>
-            <w:tcW w:w="2202" w:type="dxa"/>
-          </w:tcPr>
-          <w:p>
-            <w:pPr>
-              <w:pStyle w:val="ListParagraph"/>
-              <w:ind w:left="0"/>
-            </w:pPr>
-            <w:r>
-              <w:t>ProductTypeDisplay</w:t>
-            </w:r>
-          </w:p>
-        </w:tc>
-        <w:tc>
-          <w:tcPr>
-            <w:tcW w:w="916" w:type="dxa"/>
-            <w:shd w:val="clear" w:color="auto" w:fill="FFFFFF" w:themeFill="background1"/>
-          </w:tcPr>
-          <w:p>
-            <w:pPr>
-              <w:pStyle w:val="ListParagraph"/>
-              <w:ind w:left="0"/>
-            </w:pPr>
-            <w:r>
-              <w:t>Chưa</w:t>
-            </w:r>
-          </w:p>
-        </w:tc>
-        <w:tc>
-          <w:tcPr>
-            <w:tcW w:w="692" w:type="dxa"/>
-            <w:shd w:val="clear" w:color="auto" w:fill="FFFFFF" w:themeFill="background1"/>
-          </w:tcPr>
-          <w:p>
-            <w:pPr>
-              <w:pStyle w:val="ListParagraph"/>
-              <w:ind w:left="0"/>
-            </w:pPr>
-            <w:r>
-              <w:t>Chưa</w:t>
-            </w:r>
-          </w:p>
-        </w:tc>
-        <w:tc>
-          <w:tcPr>
-            <w:tcW w:w="1103" w:type="dxa"/>
-            <w:shd w:val="clear" w:color="auto" w:fill="FFFFFF" w:themeFill="background1"/>
-          </w:tcPr>
-          <w:p>
-            <w:pPr>
-              <w:pStyle w:val="ListParagraph"/>
-              <w:ind w:left="0"/>
-            </w:pPr>
-            <w:r>
-              <w:t>Chưa</w:t>
-            </w:r>
-          </w:p>
-        </w:tc>
-        <w:tc>
-          <w:tcPr>
-            <w:tcW w:w="1039" w:type="dxa"/>
-            <w:shd w:val="clear" w:color="auto" w:fill="FFFFFF" w:themeFill="background1"/>
-          </w:tcPr>
-          <w:p>
-            <w:pPr>
-              <w:pStyle w:val="ListParagraph"/>
-              <w:ind w:left="0"/>
-            </w:pPr>
-            <w:r>
-              <w:t>0 cần</w:t>
-            </w:r>
-          </w:p>
-        </w:tc>
-        <w:tc>
-          <w:tcPr>
-            <w:tcW w:w="868" w:type="dxa"/>
-            <w:shd w:val="clear" w:color="auto" w:fill="FFFFFF" w:themeFill="background1"/>
-          </w:tcPr>
-          <w:p>
-            <w:pPr>
-              <w:pStyle w:val="ListParagraph"/>
-              <w:ind w:left="0"/>
-            </w:pPr>
-            <w:r>
-              <w:t>Chưa</w:t>
-            </w:r>
-          </w:p>
-        </w:tc>
-        <w:tc>
-          <w:tcPr>
-            <w:tcW w:w="921" w:type="dxa"/>
-            <w:shd w:val="clear" w:color="auto" w:fill="FFFFFF" w:themeFill="background1"/>
-          </w:tcPr>
-          <w:p>
-            <w:pPr>
-              <w:pStyle w:val="ListParagraph"/>
-              <w:ind w:left="0"/>
-            </w:pPr>
-            <w:r>
-              <w:t>Chưa</w:t>
-            </w:r>
-          </w:p>
-        </w:tc>
-        <w:tc>
-          <w:tcPr>
-            <w:tcW w:w="889" w:type="dxa"/>
-            <w:shd w:val="clear" w:color="auto" w:fill="FFFFFF" w:themeFill="background1"/>
-          </w:tcPr>
-          <w:p>
-            <w:pPr>
-              <w:pStyle w:val="ListParagraph"/>
-              <w:ind w:left="0"/>
-            </w:pPr>
-            <w:r>
-              <w:t>Chưa</w:t>
-            </w:r>
-          </w:p>
-        </w:tc>
-      </w:tr>
-      <w:tr>
-        <w:tc>
-          <w:tcPr>
-            <w:tcW w:w="2202" w:type="dxa"/>
-          </w:tcPr>
-          <w:p>
-            <w:pPr>
-              <w:pStyle w:val="ListParagraph"/>
-              <w:ind w:left="0"/>
-            </w:pPr>
-            <w:r>
-              <w:t>Register</w:t>
-            </w:r>
-          </w:p>
-        </w:tc>
-        <w:tc>
-          <w:tcPr>
-            <w:tcW w:w="916" w:type="dxa"/>
-            <w:shd w:val="clear" w:color="auto" w:fill="FFFFFF" w:themeFill="background1"/>
-          </w:tcPr>
-          <w:p>
-            <w:pPr>
-              <w:pStyle w:val="ListParagraph"/>
-              <w:ind w:left="0"/>
-            </w:pPr>
-            <w:r>
-              <w:t>Chưa</w:t>
-            </w:r>
-          </w:p>
-        </w:tc>
-        <w:tc>
-          <w:tcPr>
-            <w:tcW w:w="692" w:type="dxa"/>
-            <w:shd w:val="clear" w:color="auto" w:fill="FF0000"/>
-          </w:tcPr>
-          <w:p>
-            <w:pPr>
-              <w:pStyle w:val="ListParagraph"/>
-              <w:ind w:left="0"/>
-            </w:pPr>
-            <w:r>
-              <w:t>Có</w:t>
-            </w:r>
-          </w:p>
-        </w:tc>
-        <w:tc>
-          <w:tcPr>
-            <w:tcW w:w="1103" w:type="dxa"/>
-            <w:shd w:val="clear" w:color="auto" w:fill="FF0000"/>
-          </w:tcPr>
-          <w:p>
-            <w:pPr>
-              <w:pStyle w:val="ListParagraph"/>
-              <w:ind w:left="0"/>
-            </w:pPr>
-            <w:r>
-              <w:t>Có</w:t>
-            </w:r>
-          </w:p>
-        </w:tc>
-        <w:tc>
-          <w:tcPr>
-            <w:tcW w:w="1039" w:type="dxa"/>
-            <w:shd w:val="clear" w:color="auto" w:fill="FFFFFF" w:themeFill="background1"/>
-          </w:tcPr>
-          <w:p>
-            <w:pPr>
-              <w:pStyle w:val="ListParagraph"/>
-              <w:ind w:left="0"/>
-            </w:pPr>
-            <w:r>
-              <w:t>0 cần</w:t>
-            </w:r>
-          </w:p>
-        </w:tc>
-        <w:tc>
-          <w:tcPr>
-            <w:tcW w:w="868" w:type="dxa"/>
-            <w:shd w:val="clear" w:color="auto" w:fill="FFFFFF" w:themeFill="background1"/>
-          </w:tcPr>
-          <w:p>
-            <w:pPr>
-              <w:pStyle w:val="ListParagraph"/>
-              <w:ind w:left="0"/>
-            </w:pPr>
-            <w:r>
-              <w:t>0 cần</w:t>
-            </w:r>
-          </w:p>
-        </w:tc>
-        <w:tc>
-          <w:tcPr>
-            <w:tcW w:w="921" w:type="dxa"/>
-            <w:shd w:val="clear" w:color="auto" w:fill="FFFFFF" w:themeFill="background1"/>
-          </w:tcPr>
-          <w:p>
-            <w:pPr>
-              <w:pStyle w:val="ListParagraph"/>
-              <w:ind w:left="0"/>
-            </w:pPr>
-            <w:r>
-              <w:t>Chưa</w:t>
-            </w:r>
-          </w:p>
-        </w:tc>
-        <w:tc>
-          <w:tcPr>
-            <w:tcW w:w="889" w:type="dxa"/>
-            <w:shd w:val="clear" w:color="auto" w:fill="FFFFFF" w:themeFill="background1"/>
-          </w:tcPr>
-          <w:p>
-            <w:pPr>
-              <w:pStyle w:val="ListParagraph"/>
-              <w:ind w:left="0"/>
-            </w:pPr>
-            <w:r>
-              <w:t>Chưa</w:t>
-            </w:r>
-          </w:p>
-        </w:tc>
-      </w:tr>
-      <w:tr>
-        <w:tc>
-          <w:tcPr>
-            <w:tcW w:w="2202" w:type="dxa"/>
-          </w:tcPr>
-          <w:p>
-            <w:pPr>
-              <w:pStyle w:val="ListParagraph"/>
-              <w:ind w:left="0"/>
-            </w:pPr>
-            <w:r>
-              <w:t>RegisterStore</w:t>
-            </w:r>
-          </w:p>
-        </w:tc>
-        <w:tc>
-          <w:tcPr>
-            <w:tcW w:w="916" w:type="dxa"/>
-            <w:shd w:val="clear" w:color="auto" w:fill="FFFFFF" w:themeFill="background1"/>
-          </w:tcPr>
-          <w:p>
-            <w:pPr>
-              <w:pStyle w:val="ListParagraph"/>
-              <w:ind w:left="0"/>
-            </w:pPr>
-            <w:r>
-              <w:t>Chưa</w:t>
-            </w:r>
-          </w:p>
-        </w:tc>
-        <w:tc>
-          <w:tcPr>
-            <w:tcW w:w="692" w:type="dxa"/>
-            <w:shd w:val="clear" w:color="auto" w:fill="FF0000"/>
-          </w:tcPr>
-          <w:p>
-            <w:pPr>
-              <w:pStyle w:val="ListParagraph"/>
-              <w:ind w:left="0"/>
-            </w:pPr>
-            <w:r>
-              <w:t>Có</w:t>
-            </w:r>
-          </w:p>
-        </w:tc>
-        <w:tc>
-          <w:tcPr>
-            <w:tcW w:w="1103" w:type="dxa"/>
-            <w:shd w:val="clear" w:color="auto" w:fill="FF0000"/>
-          </w:tcPr>
-          <w:p>
-            <w:pPr>
-              <w:pStyle w:val="ListParagraph"/>
-              <w:ind w:left="0"/>
-            </w:pPr>
-            <w:r>
-              <w:t>Có</w:t>
-            </w:r>
-            <w:bookmarkStart w:id="0" w:name="_GoBack"/>
-            <w:bookmarkEnd w:id="0"/>
           </w:p>
         </w:tc>
         <w:tc>
@@ -3984,7 +3982,7 @@
 </file>
 
 <file path=customXml/itemProps1.xml><?xml version="1.0" encoding="utf-8"?>
-<ds:datastoreItem xmlns:ds="http://schemas.openxmlformats.org/officeDocument/2006/customXml" ds:itemID="{5C7B6AA6-0672-4882-9696-757B0946C4DF}">
+<ds:datastoreItem xmlns:ds="http://schemas.openxmlformats.org/officeDocument/2006/customXml" ds:itemID="{692723DA-76E8-4E72-BF79-B90B7A8AF984}">
   <ds:schemaRefs>
     <ds:schemaRef ds:uri="http://schemas.openxmlformats.org/officeDocument/2006/bibliography"/>
   </ds:schemaRefs>

</xml_diff>